<commit_message>
final touches for image sizes
</commit_message>
<xml_diff>
--- a/SEM2/Herramientas HTML CSS/Descubriendo a Anne with an E 2/ParedesMichely_Documentación_PEC2.docx
+++ b/SEM2/Herramientas HTML CSS/Descubriendo a Anne with an E 2/ParedesMichely_Documentación_PEC2.docx
@@ -200,7 +200,7 @@
                                         <w:sz w:val="56"/>
                                         <w:szCs w:val="56"/>
                                       </w:rPr>
-                                      <w:t>1</w:t>
+                                      <w:t>2</w:t>
                                     </w:r>
                                     <w:r>
                                       <w:rPr>
@@ -218,17 +218,7 @@
                                         <w:sz w:val="56"/>
                                         <w:szCs w:val="56"/>
                                       </w:rPr>
-                                      <w:t xml:space="preserve">DESARROLLO </w:t>
-                                    </w:r>
-                                    <w:r>
-                                      <w:rPr>
-                                        <w:caps/>
-                                        <w:color w:val="1F3864" w:themeColor="accent1" w:themeShade="80"/>
-                                        <w:sz w:val="56"/>
-                                        <w:szCs w:val="56"/>
-                                      </w:rPr>
-                                      <w:br/>
-                                      <w:t>DE UNA WEB</w:t>
+                                      <w:t>WEB Y RECURSOS MULTIMEDIA</w:t>
                                     </w:r>
                                   </w:sdtContent>
                                 </w:sdt>
@@ -269,51 +259,7 @@
                                         <w:sz w:val="56"/>
                                         <w:szCs w:val="56"/>
                                       </w:rPr>
-                                      <w:t xml:space="preserve">Descubriendo a Anne </w:t>
-                                    </w:r>
-                                    <w:proofErr w:type="spellStart"/>
-                                    <w:r>
-                                      <w:rPr>
-                                        <w:b/>
-                                        <w:bCs/>
-                                        <w:color w:val="9CC2E5" w:themeColor="accent5" w:themeTint="99"/>
-                                        <w:sz w:val="56"/>
-                                        <w:szCs w:val="56"/>
-                                      </w:rPr>
-                                      <w:t>with</w:t>
-                                    </w:r>
-                                    <w:proofErr w:type="spellEnd"/>
-                                    <w:r>
-                                      <w:rPr>
-                                        <w:b/>
-                                        <w:bCs/>
-                                        <w:color w:val="9CC2E5" w:themeColor="accent5" w:themeTint="99"/>
-                                        <w:sz w:val="56"/>
-                                        <w:szCs w:val="56"/>
-                                      </w:rPr>
-                                      <w:t xml:space="preserve"> </w:t>
-                                    </w:r>
-                                    <w:proofErr w:type="spellStart"/>
-                                    <w:r>
-                                      <w:rPr>
-                                        <w:b/>
-                                        <w:bCs/>
-                                        <w:color w:val="9CC2E5" w:themeColor="accent5" w:themeTint="99"/>
-                                        <w:sz w:val="56"/>
-                                        <w:szCs w:val="56"/>
-                                      </w:rPr>
-                                      <w:t>an</w:t>
-                                    </w:r>
-                                    <w:proofErr w:type="spellEnd"/>
-                                    <w:r>
-                                      <w:rPr>
-                                        <w:b/>
-                                        <w:bCs/>
-                                        <w:color w:val="9CC2E5" w:themeColor="accent5" w:themeTint="99"/>
-                                        <w:sz w:val="56"/>
-                                        <w:szCs w:val="56"/>
-                                      </w:rPr>
-                                      <w:t xml:space="preserve"> “E”: Documentaci</w:t>
+                                      <w:t>Descubriendo a Anne with an “E”: Documentaci</w:t>
                                     </w:r>
                                     <w:r>
                                       <w:rPr>
@@ -411,7 +357,7 @@
                                   <w:sz w:val="56"/>
                                   <w:szCs w:val="56"/>
                                 </w:rPr>
-                                <w:t>1</w:t>
+                                <w:t>2</w:t>
                               </w:r>
                               <w:r>
                                 <w:rPr>
@@ -429,17 +375,7 @@
                                   <w:sz w:val="56"/>
                                   <w:szCs w:val="56"/>
                                 </w:rPr>
-                                <w:t xml:space="preserve">DESARROLLO </w:t>
-                              </w:r>
-                              <w:r>
-                                <w:rPr>
-                                  <w:caps/>
-                                  <w:color w:val="1F3864" w:themeColor="accent1" w:themeShade="80"/>
-                                  <w:sz w:val="56"/>
-                                  <w:szCs w:val="56"/>
-                                </w:rPr>
-                                <w:br/>
-                                <w:t>DE UNA WEB</w:t>
+                                <w:t>WEB Y RECURSOS MULTIMEDIA</w:t>
                               </w:r>
                             </w:sdtContent>
                           </w:sdt>
@@ -480,51 +416,7 @@
                                   <w:sz w:val="56"/>
                                   <w:szCs w:val="56"/>
                                 </w:rPr>
-                                <w:t xml:space="preserve">Descubriendo a Anne </w:t>
-                              </w:r>
-                              <w:proofErr w:type="spellStart"/>
-                              <w:r>
-                                <w:rPr>
-                                  <w:b/>
-                                  <w:bCs/>
-                                  <w:color w:val="9CC2E5" w:themeColor="accent5" w:themeTint="99"/>
-                                  <w:sz w:val="56"/>
-                                  <w:szCs w:val="56"/>
-                                </w:rPr>
-                                <w:t>with</w:t>
-                              </w:r>
-                              <w:proofErr w:type="spellEnd"/>
-                              <w:r>
-                                <w:rPr>
-                                  <w:b/>
-                                  <w:bCs/>
-                                  <w:color w:val="9CC2E5" w:themeColor="accent5" w:themeTint="99"/>
-                                  <w:sz w:val="56"/>
-                                  <w:szCs w:val="56"/>
-                                </w:rPr>
-                                <w:t xml:space="preserve"> </w:t>
-                              </w:r>
-                              <w:proofErr w:type="spellStart"/>
-                              <w:r>
-                                <w:rPr>
-                                  <w:b/>
-                                  <w:bCs/>
-                                  <w:color w:val="9CC2E5" w:themeColor="accent5" w:themeTint="99"/>
-                                  <w:sz w:val="56"/>
-                                  <w:szCs w:val="56"/>
-                                </w:rPr>
-                                <w:t>an</w:t>
-                              </w:r>
-                              <w:proofErr w:type="spellEnd"/>
-                              <w:r>
-                                <w:rPr>
-                                  <w:b/>
-                                  <w:bCs/>
-                                  <w:color w:val="9CC2E5" w:themeColor="accent5" w:themeTint="99"/>
-                                  <w:sz w:val="56"/>
-                                  <w:szCs w:val="56"/>
-                                </w:rPr>
-                                <w:t xml:space="preserve"> “E”: Documentaci</w:t>
+                                <w:t>Descubriendo a Anne with an “E”: Documentaci</w:t>
                               </w:r>
                               <w:r>
                                 <w:rPr>
@@ -672,7 +564,7 @@
                                         <w:sz w:val="18"/>
                                         <w:szCs w:val="18"/>
                                       </w:rPr>
-                                      <w:t>24</w:t>
+                                      <w:t>22</w:t>
                                     </w:r>
                                     <w:r>
                                       <w:rPr>
@@ -688,7 +580,15 @@
                                         <w:sz w:val="18"/>
                                         <w:szCs w:val="18"/>
                                       </w:rPr>
-                                      <w:t>11</w:t>
+                                      <w:t>1</w:t>
+                                    </w:r>
+                                    <w:r>
+                                      <w:rPr>
+                                        <w:color w:val="595959" w:themeColor="text1" w:themeTint="A6"/>
+                                        <w:sz w:val="18"/>
+                                        <w:szCs w:val="18"/>
+                                      </w:rPr>
+                                      <w:t>2</w:t>
                                     </w:r>
                                     <w:r>
                                       <w:rPr>
@@ -791,7 +691,7 @@
                                   <w:sz w:val="18"/>
                                   <w:szCs w:val="18"/>
                                 </w:rPr>
-                                <w:t>24</w:t>
+                                <w:t>22</w:t>
                               </w:r>
                               <w:r>
                                 <w:rPr>
@@ -807,7 +707,15 @@
                                   <w:sz w:val="18"/>
                                   <w:szCs w:val="18"/>
                                 </w:rPr>
-                                <w:t>11</w:t>
+                                <w:t>1</w:t>
+                              </w:r>
+                              <w:r>
+                                <w:rPr>
+                                  <w:color w:val="595959" w:themeColor="text1" w:themeTint="A6"/>
+                                  <w:sz w:val="18"/>
+                                  <w:szCs w:val="18"/>
+                                </w:rPr>
+                                <w:t>2</w:t>
                               </w:r>
                               <w:r>
                                 <w:rPr>
@@ -1056,21 +964,8 @@
         </w:numPr>
       </w:pPr>
       <w:r>
-        <w:t xml:space="preserve">Creación del </w:t>
-      </w:r>
-      <w:proofErr w:type="spellStart"/>
-      <w:r>
-        <w:t>boilerplate</w:t>
-      </w:r>
-      <w:proofErr w:type="spellEnd"/>
-      <w:r>
-        <w:t xml:space="preserve"> basado en </w:t>
-      </w:r>
-      <w:proofErr w:type="spellStart"/>
-      <w:r>
-        <w:t>Parcel</w:t>
-      </w:r>
-      <w:proofErr w:type="spellEnd"/>
+        <w:t>Recursos gráficos: Justificación de los formatos utilizados</w:t>
+      </w:r>
     </w:p>
     <w:p>
       <w:pPr>
@@ -1086,148 +981,16 @@
         <w:jc w:val="both"/>
       </w:pPr>
       <w:r>
-        <w:t xml:space="preserve">Para este proyecto se ha utilizado un </w:t>
-      </w:r>
-      <w:proofErr w:type="spellStart"/>
-      <w:r>
-        <w:rPr>
-          <w:i/>
-          <w:iCs/>
-        </w:rPr>
-        <w:t>boilerplate</w:t>
-      </w:r>
-      <w:proofErr w:type="spellEnd"/>
-      <w:r>
-        <w:t xml:space="preserve"> con </w:t>
-      </w:r>
-      <w:proofErr w:type="spellStart"/>
-      <w:r>
-        <w:t>Parcel</w:t>
-      </w:r>
-      <w:proofErr w:type="spellEnd"/>
-      <w:r>
-        <w:t xml:space="preserve"> ya que nos aporta una estructura base de ficheros </w:t>
-      </w:r>
-      <w:r>
-        <w:t>con el que</w:t>
-      </w:r>
-      <w:r>
-        <w:t xml:space="preserve"> </w:t>
-      </w:r>
-      <w:r>
-        <w:t xml:space="preserve">trabajar en nuestra </w:t>
-      </w:r>
-      <w:r>
-        <w:t xml:space="preserve">página web. Para su instalación, </w:t>
-      </w:r>
-      <w:r>
-        <w:t xml:space="preserve">se han introducido los comandos facilitados en la página web de </w:t>
-      </w:r>
-      <w:proofErr w:type="spellStart"/>
-      <w:r>
-        <w:t>Parcel</w:t>
-      </w:r>
-      <w:proofErr w:type="spellEnd"/>
-      <w:r>
-        <w:t>:</w:t>
-      </w:r>
-    </w:p>
-    <w:p>
-      <w:pPr>
-        <w:pStyle w:val="Prrafodelista"/>
-        <w:numPr>
-          <w:ilvl w:val="0"/>
-          <w:numId w:val="15"/>
-        </w:numPr>
-        <w:spacing w:line="360" w:lineRule="auto"/>
-        <w:jc w:val="both"/>
-      </w:pPr>
-      <w:proofErr w:type="spellStart"/>
-      <w:r>
-        <w:t>n</w:t>
-      </w:r>
-      <w:r>
-        <w:t>pm</w:t>
-      </w:r>
-      <w:proofErr w:type="spellEnd"/>
-      <w:r>
-        <w:t xml:space="preserve"> </w:t>
-      </w:r>
-      <w:proofErr w:type="spellStart"/>
-      <w:r>
-        <w:t>install</w:t>
-      </w:r>
-      <w:proofErr w:type="spellEnd"/>
-      <w:r>
-        <w:t xml:space="preserve"> --</w:t>
-      </w:r>
-      <w:proofErr w:type="spellStart"/>
-      <w:r>
-        <w:t>save-dev</w:t>
-      </w:r>
-      <w:proofErr w:type="spellEnd"/>
-      <w:r>
-        <w:t xml:space="preserve"> </w:t>
-      </w:r>
-      <w:proofErr w:type="spellStart"/>
-      <w:r>
-        <w:t>parcel</w:t>
-      </w:r>
-      <w:proofErr w:type="spellEnd"/>
-    </w:p>
-    <w:p>
-      <w:pPr>
-        <w:pStyle w:val="Prrafodelista"/>
-        <w:numPr>
-          <w:ilvl w:val="0"/>
-          <w:numId w:val="15"/>
-        </w:numPr>
-        <w:spacing w:line="360" w:lineRule="auto"/>
-        <w:jc w:val="both"/>
-      </w:pPr>
-      <w:proofErr w:type="spellStart"/>
-      <w:r>
-        <w:t>npx</w:t>
-      </w:r>
-      <w:proofErr w:type="spellEnd"/>
-      <w:r>
-        <w:t xml:space="preserve"> </w:t>
-      </w:r>
-      <w:proofErr w:type="spellStart"/>
-      <w:r>
-        <w:t>parcel</w:t>
-      </w:r>
-      <w:proofErr w:type="spellEnd"/>
-      <w:r>
-        <w:t xml:space="preserve"> </w:t>
-      </w:r>
-      <w:proofErr w:type="spellStart"/>
-      <w:r>
-        <w:t>src</w:t>
-      </w:r>
-      <w:proofErr w:type="spellEnd"/>
-      <w:r>
-        <w:t>/index.html</w:t>
-      </w:r>
-    </w:p>
-    <w:p>
-      <w:pPr>
-        <w:spacing w:line="360" w:lineRule="auto"/>
-        <w:jc w:val="both"/>
-      </w:pPr>
-      <w:r>
-        <w:t>Después de la instalación</w:t>
-      </w:r>
-      <w:r>
-        <w:t xml:space="preserve">, aparece la carpeta </w:t>
-      </w:r>
-      <w:proofErr w:type="spellStart"/>
-      <w:r>
-        <w:t>dist</w:t>
-      </w:r>
-      <w:proofErr w:type="spellEnd"/>
-      <w:r>
-        <w:t xml:space="preserve"> con los archivos el cual se utilizan para el proceso de producción. </w:t>
+        <w:t>En comparación a la PEC1, para este proyecto se ha optado por sustituir todas las imágenes</w:t>
+      </w:r>
+      <w:r>
+        <w:t xml:space="preserve"> previamente en formato PNG</w:t>
+      </w:r>
+      <w:r>
+        <w:t xml:space="preserve"> al formato moderno WebP</w:t>
+      </w:r>
+      <w:r>
+        <w:t>, dado que de esta manera el peso de las imágenes es inferior, y por tanto es menos información que debe cargar el navegador al abrir la página web. A forma de testeo, se puede observar cómo las imágenes se cargan automáticamente en el momento de entrar en la página, cuando antes eran los últimos elementos en cargarse (apareciendo entre 1 o 2 segundos al acceder).</w:t>
       </w:r>
     </w:p>
     <w:p>
@@ -1245,7 +1008,7 @@
         </w:numPr>
       </w:pPr>
       <w:r>
-        <w:t>Gestión de dependencias</w:t>
+        <w:t>Técnicas responsive utilizadas</w:t>
       </w:r>
     </w:p>
     <w:p>
@@ -1262,209 +1025,586 @@
         <w:jc w:val="both"/>
       </w:pPr>
       <w:r>
-        <w:t xml:space="preserve">A parte del Post-HTML incluido por defecto en </w:t>
-      </w:r>
-      <w:proofErr w:type="spellStart"/>
-      <w:r>
-        <w:t>Parcel</w:t>
-      </w:r>
-      <w:proofErr w:type="spellEnd"/>
-      <w:r>
-        <w:t xml:space="preserve">, el proyecto usa el </w:t>
-      </w:r>
-      <w:proofErr w:type="spellStart"/>
-      <w:r>
-        <w:t>Pre-procesador</w:t>
-      </w:r>
-      <w:proofErr w:type="spellEnd"/>
-      <w:r>
-        <w:t xml:space="preserve"> </w:t>
-      </w:r>
-      <w:proofErr w:type="spellStart"/>
-      <w:r>
-        <w:t>Sass</w:t>
-      </w:r>
-      <w:proofErr w:type="spellEnd"/>
-      <w:r>
-        <w:t xml:space="preserve"> para compilar los estilos en el archivo </w:t>
-      </w:r>
-      <w:proofErr w:type="spellStart"/>
-      <w:r>
-        <w:t>css</w:t>
-      </w:r>
-      <w:proofErr w:type="spellEnd"/>
-      <w:r>
-        <w:t xml:space="preserve">. A forma de testeo, se ha utilizado para etiquetar los colores principales de la página web y así agilizar </w:t>
-      </w:r>
-      <w:r>
-        <w:t>su asignación</w:t>
-      </w:r>
-      <w:r>
-        <w:t xml:space="preserve">. Para instalar </w:t>
-      </w:r>
-      <w:proofErr w:type="spellStart"/>
-      <w:r>
-        <w:t>Sass</w:t>
-      </w:r>
-      <w:proofErr w:type="spellEnd"/>
-      <w:r>
-        <w:t>, se han usado los siguientes comandos:</w:t>
+        <w:t>Las imágenes de cada sub</w:t>
+      </w:r>
+      <w:r>
+        <w:t>categoría</w:t>
+      </w:r>
+      <w:r>
+        <w:t xml:space="preserve"> (es decir, las páginas de cada personaje)</w:t>
+      </w:r>
+      <w:r>
+        <w:t xml:space="preserve"> han sido modificadas de la siguiente manera:</w:t>
       </w:r>
     </w:p>
     <w:p>
       <w:pPr>
-        <w:pStyle w:val="Prrafodelista"/>
-        <w:numPr>
-          <w:ilvl w:val="0"/>
-          <w:numId w:val="15"/>
-        </w:numPr>
+        <w:shd w:val="clear" w:color="auto" w:fill="1E1E1E"/>
+        <w:spacing w:after="0" w:line="285" w:lineRule="atLeast"/>
+        <w:rPr>
+          <w:rFonts w:ascii="Consolas" w:eastAsia="Times New Roman" w:hAnsi="Consolas" w:cs="Times New Roman"/>
+          <w:color w:val="D4D4D4"/>
+          <w:sz w:val="21"/>
+          <w:szCs w:val="21"/>
+          <w:lang w:val="en-US" w:eastAsia="es-ES"/>
+        </w:rPr>
+      </w:pPr>
+      <w:r>
+        <w:rPr>
+          <w:rFonts w:ascii="Consolas" w:eastAsia="Times New Roman" w:hAnsi="Consolas" w:cs="Times New Roman"/>
+          <w:color w:val="808080"/>
+          <w:sz w:val="21"/>
+          <w:szCs w:val="21"/>
+          <w:lang w:val="en-US" w:eastAsia="es-ES"/>
+        </w:rPr>
+        <w:t>&lt;</w:t>
+      </w:r>
+      <w:r>
+        <w:rPr>
+          <w:rFonts w:ascii="Consolas" w:eastAsia="Times New Roman" w:hAnsi="Consolas" w:cs="Times New Roman"/>
+          <w:color w:val="569CD6"/>
+          <w:sz w:val="21"/>
+          <w:szCs w:val="21"/>
+          <w:lang w:val="en-US" w:eastAsia="es-ES"/>
+        </w:rPr>
+        <w:t>picture</w:t>
+      </w:r>
+      <w:r>
+        <w:rPr>
+          <w:rFonts w:ascii="Consolas" w:eastAsia="Times New Roman" w:hAnsi="Consolas" w:cs="Times New Roman"/>
+          <w:color w:val="808080"/>
+          <w:sz w:val="21"/>
+          <w:szCs w:val="21"/>
+          <w:lang w:val="en-US" w:eastAsia="es-ES"/>
+        </w:rPr>
+        <w:t>&gt;</w:t>
+      </w:r>
+    </w:p>
+    <w:p>
+      <w:pPr>
+        <w:shd w:val="clear" w:color="auto" w:fill="1E1E1E"/>
+        <w:spacing w:after="0" w:line="285" w:lineRule="atLeast"/>
+        <w:rPr>
+          <w:rFonts w:ascii="Consolas" w:eastAsia="Times New Roman" w:hAnsi="Consolas" w:cs="Times New Roman"/>
+          <w:color w:val="D4D4D4"/>
+          <w:sz w:val="21"/>
+          <w:szCs w:val="21"/>
+          <w:lang w:val="en-US" w:eastAsia="es-ES"/>
+        </w:rPr>
+      </w:pPr>
+      <w:r>
+        <w:rPr>
+          <w:rFonts w:ascii="Consolas" w:eastAsia="Times New Roman" w:hAnsi="Consolas" w:cs="Times New Roman"/>
+          <w:color w:val="D4D4D4"/>
+          <w:sz w:val="21"/>
+          <w:szCs w:val="21"/>
+          <w:lang w:val="en-US" w:eastAsia="es-ES"/>
+        </w:rPr>
+        <w:t>   </w:t>
+      </w:r>
+      <w:r>
+        <w:rPr>
+          <w:rFonts w:ascii="Consolas" w:eastAsia="Times New Roman" w:hAnsi="Consolas" w:cs="Times New Roman"/>
+          <w:color w:val="808080"/>
+          <w:sz w:val="21"/>
+          <w:szCs w:val="21"/>
+          <w:lang w:val="en-US" w:eastAsia="es-ES"/>
+        </w:rPr>
+        <w:t>&lt;</w:t>
+      </w:r>
+      <w:r>
+        <w:rPr>
+          <w:rFonts w:ascii="Consolas" w:eastAsia="Times New Roman" w:hAnsi="Consolas" w:cs="Times New Roman"/>
+          <w:color w:val="569CD6"/>
+          <w:sz w:val="21"/>
+          <w:szCs w:val="21"/>
+          <w:lang w:val="en-US" w:eastAsia="es-ES"/>
+        </w:rPr>
+        <w:t>source</w:t>
+      </w:r>
+      <w:r>
+        <w:rPr>
+          <w:rFonts w:ascii="Consolas" w:eastAsia="Times New Roman" w:hAnsi="Consolas" w:cs="Times New Roman"/>
+          <w:color w:val="D4D4D4"/>
+          <w:sz w:val="21"/>
+          <w:szCs w:val="21"/>
+          <w:lang w:val="en-US" w:eastAsia="es-ES"/>
+        </w:rPr>
+        <w:t xml:space="preserve"> </w:t>
+      </w:r>
+      <w:r>
+        <w:rPr>
+          <w:rFonts w:ascii="Consolas" w:eastAsia="Times New Roman" w:hAnsi="Consolas" w:cs="Times New Roman"/>
+          <w:color w:val="9CDCFE"/>
+          <w:sz w:val="21"/>
+          <w:szCs w:val="21"/>
+          <w:lang w:val="en-US" w:eastAsia="es-ES"/>
+        </w:rPr>
+        <w:t>media</w:t>
+      </w:r>
+      <w:r>
+        <w:rPr>
+          <w:rFonts w:ascii="Consolas" w:eastAsia="Times New Roman" w:hAnsi="Consolas" w:cs="Times New Roman"/>
+          <w:color w:val="D4D4D4"/>
+          <w:sz w:val="21"/>
+          <w:szCs w:val="21"/>
+          <w:lang w:val="en-US" w:eastAsia="es-ES"/>
+        </w:rPr>
+        <w:t>=</w:t>
+      </w:r>
+      <w:r>
+        <w:rPr>
+          <w:rFonts w:ascii="Consolas" w:eastAsia="Times New Roman" w:hAnsi="Consolas" w:cs="Times New Roman"/>
+          <w:color w:val="CE9178"/>
+          <w:sz w:val="21"/>
+          <w:szCs w:val="21"/>
+          <w:lang w:val="en-US" w:eastAsia="es-ES"/>
+        </w:rPr>
+        <w:t>"(max-width: 799px)"</w:t>
+      </w:r>
+      <w:r>
+        <w:rPr>
+          <w:rFonts w:ascii="Consolas" w:eastAsia="Times New Roman" w:hAnsi="Consolas" w:cs="Times New Roman"/>
+          <w:color w:val="D4D4D4"/>
+          <w:sz w:val="21"/>
+          <w:szCs w:val="21"/>
+          <w:lang w:val="en-US" w:eastAsia="es-ES"/>
+        </w:rPr>
+        <w:t xml:space="preserve"> </w:t>
+      </w:r>
+      <w:r>
+        <w:rPr>
+          <w:rFonts w:ascii="Consolas" w:eastAsia="Times New Roman" w:hAnsi="Consolas" w:cs="Times New Roman"/>
+          <w:color w:val="9CDCFE"/>
+          <w:sz w:val="21"/>
+          <w:szCs w:val="21"/>
+          <w:lang w:val="en-US" w:eastAsia="es-ES"/>
+        </w:rPr>
+        <w:t>srcset</w:t>
+      </w:r>
+      <w:r>
+        <w:rPr>
+          <w:rFonts w:ascii="Consolas" w:eastAsia="Times New Roman" w:hAnsi="Consolas" w:cs="Times New Roman"/>
+          <w:color w:val="D4D4D4"/>
+          <w:sz w:val="21"/>
+          <w:szCs w:val="21"/>
+          <w:lang w:val="en-US" w:eastAsia="es-ES"/>
+        </w:rPr>
+        <w:t>=</w:t>
+      </w:r>
+      <w:r>
+        <w:rPr>
+          <w:rFonts w:ascii="Consolas" w:eastAsia="Times New Roman" w:hAnsi="Consolas" w:cs="Times New Roman"/>
+          <w:color w:val="CE9178"/>
+          <w:sz w:val="21"/>
+          <w:szCs w:val="21"/>
+          <w:lang w:val="en-US" w:eastAsia="es-ES"/>
+        </w:rPr>
+        <w:t>"../img/aboutAnneSmall.webp"</w:t>
+      </w:r>
+      <w:r>
+        <w:rPr>
+          <w:rFonts w:ascii="Consolas" w:eastAsia="Times New Roman" w:hAnsi="Consolas" w:cs="Times New Roman"/>
+          <w:color w:val="D4D4D4"/>
+          <w:sz w:val="21"/>
+          <w:szCs w:val="21"/>
+          <w:lang w:val="en-US" w:eastAsia="es-ES"/>
+        </w:rPr>
+        <w:t xml:space="preserve"> </w:t>
+      </w:r>
+      <w:r>
+        <w:rPr>
+          <w:rFonts w:ascii="Consolas" w:eastAsia="Times New Roman" w:hAnsi="Consolas" w:cs="Times New Roman"/>
+          <w:color w:val="808080"/>
+          <w:sz w:val="21"/>
+          <w:szCs w:val="21"/>
+          <w:lang w:val="en-US" w:eastAsia="es-ES"/>
+        </w:rPr>
+        <w:t>/&gt;</w:t>
+      </w:r>
+    </w:p>
+    <w:p>
+      <w:pPr>
+        <w:shd w:val="clear" w:color="auto" w:fill="1E1E1E"/>
+        <w:spacing w:after="0" w:line="285" w:lineRule="atLeast"/>
+        <w:rPr>
+          <w:rFonts w:ascii="Consolas" w:eastAsia="Times New Roman" w:hAnsi="Consolas" w:cs="Times New Roman"/>
+          <w:color w:val="D4D4D4"/>
+          <w:sz w:val="21"/>
+          <w:szCs w:val="21"/>
+          <w:lang w:val="en-US" w:eastAsia="es-ES"/>
+        </w:rPr>
+      </w:pPr>
+      <w:r>
+        <w:rPr>
+          <w:rFonts w:ascii="Consolas" w:eastAsia="Times New Roman" w:hAnsi="Consolas" w:cs="Times New Roman"/>
+          <w:color w:val="D4D4D4"/>
+          <w:sz w:val="21"/>
+          <w:szCs w:val="21"/>
+          <w:lang w:val="en-US" w:eastAsia="es-ES"/>
+        </w:rPr>
+        <w:t>   </w:t>
+      </w:r>
+      <w:r>
+        <w:rPr>
+          <w:rFonts w:ascii="Consolas" w:eastAsia="Times New Roman" w:hAnsi="Consolas" w:cs="Times New Roman"/>
+          <w:color w:val="808080"/>
+          <w:sz w:val="21"/>
+          <w:szCs w:val="21"/>
+          <w:lang w:val="en-US" w:eastAsia="es-ES"/>
+        </w:rPr>
+        <w:t>&lt;</w:t>
+      </w:r>
+      <w:r>
+        <w:rPr>
+          <w:rFonts w:ascii="Consolas" w:eastAsia="Times New Roman" w:hAnsi="Consolas" w:cs="Times New Roman"/>
+          <w:color w:val="569CD6"/>
+          <w:sz w:val="21"/>
+          <w:szCs w:val="21"/>
+          <w:lang w:val="en-US" w:eastAsia="es-ES"/>
+        </w:rPr>
+        <w:t>source</w:t>
+      </w:r>
+      <w:r>
+        <w:rPr>
+          <w:rFonts w:ascii="Consolas" w:eastAsia="Times New Roman" w:hAnsi="Consolas" w:cs="Times New Roman"/>
+          <w:color w:val="D4D4D4"/>
+          <w:sz w:val="21"/>
+          <w:szCs w:val="21"/>
+          <w:lang w:val="en-US" w:eastAsia="es-ES"/>
+        </w:rPr>
+        <w:t xml:space="preserve"> </w:t>
+      </w:r>
+      <w:r>
+        <w:rPr>
+          <w:rFonts w:ascii="Consolas" w:eastAsia="Times New Roman" w:hAnsi="Consolas" w:cs="Times New Roman"/>
+          <w:color w:val="9CDCFE"/>
+          <w:sz w:val="21"/>
+          <w:szCs w:val="21"/>
+          <w:lang w:val="en-US" w:eastAsia="es-ES"/>
+        </w:rPr>
+        <w:t>media</w:t>
+      </w:r>
+      <w:r>
+        <w:rPr>
+          <w:rFonts w:ascii="Consolas" w:eastAsia="Times New Roman" w:hAnsi="Consolas" w:cs="Times New Roman"/>
+          <w:color w:val="D4D4D4"/>
+          <w:sz w:val="21"/>
+          <w:szCs w:val="21"/>
+          <w:lang w:val="en-US" w:eastAsia="es-ES"/>
+        </w:rPr>
+        <w:t>=</w:t>
+      </w:r>
+      <w:r>
+        <w:rPr>
+          <w:rFonts w:ascii="Consolas" w:eastAsia="Times New Roman" w:hAnsi="Consolas" w:cs="Times New Roman"/>
+          <w:color w:val="CE9178"/>
+          <w:sz w:val="21"/>
+          <w:szCs w:val="21"/>
+          <w:lang w:val="en-US" w:eastAsia="es-ES"/>
+        </w:rPr>
+        <w:t>"(min-width: 800px)"</w:t>
+      </w:r>
+      <w:r>
+        <w:rPr>
+          <w:rFonts w:ascii="Consolas" w:eastAsia="Times New Roman" w:hAnsi="Consolas" w:cs="Times New Roman"/>
+          <w:color w:val="D4D4D4"/>
+          <w:sz w:val="21"/>
+          <w:szCs w:val="21"/>
+          <w:lang w:val="en-US" w:eastAsia="es-ES"/>
+        </w:rPr>
+        <w:t xml:space="preserve"> </w:t>
+      </w:r>
+      <w:r>
+        <w:rPr>
+          <w:rFonts w:ascii="Consolas" w:eastAsia="Times New Roman" w:hAnsi="Consolas" w:cs="Times New Roman"/>
+          <w:color w:val="9CDCFE"/>
+          <w:sz w:val="21"/>
+          <w:szCs w:val="21"/>
+          <w:lang w:val="en-US" w:eastAsia="es-ES"/>
+        </w:rPr>
+        <w:t>srcset</w:t>
+      </w:r>
+      <w:r>
+        <w:rPr>
+          <w:rFonts w:ascii="Consolas" w:eastAsia="Times New Roman" w:hAnsi="Consolas" w:cs="Times New Roman"/>
+          <w:color w:val="D4D4D4"/>
+          <w:sz w:val="21"/>
+          <w:szCs w:val="21"/>
+          <w:lang w:val="en-US" w:eastAsia="es-ES"/>
+        </w:rPr>
+        <w:t>=</w:t>
+      </w:r>
+      <w:r>
+        <w:rPr>
+          <w:rFonts w:ascii="Consolas" w:eastAsia="Times New Roman" w:hAnsi="Consolas" w:cs="Times New Roman"/>
+          <w:color w:val="CE9178"/>
+          <w:sz w:val="21"/>
+          <w:szCs w:val="21"/>
+          <w:lang w:val="en-US" w:eastAsia="es-ES"/>
+        </w:rPr>
+        <w:t>"../img/aboutAnne.webp"</w:t>
+      </w:r>
+      <w:r>
+        <w:rPr>
+          <w:rFonts w:ascii="Consolas" w:eastAsia="Times New Roman" w:hAnsi="Consolas" w:cs="Times New Roman"/>
+          <w:color w:val="D4D4D4"/>
+          <w:sz w:val="21"/>
+          <w:szCs w:val="21"/>
+          <w:lang w:val="en-US" w:eastAsia="es-ES"/>
+        </w:rPr>
+        <w:t xml:space="preserve"> </w:t>
+      </w:r>
+      <w:r>
+        <w:rPr>
+          <w:rFonts w:ascii="Consolas" w:eastAsia="Times New Roman" w:hAnsi="Consolas" w:cs="Times New Roman"/>
+          <w:color w:val="808080"/>
+          <w:sz w:val="21"/>
+          <w:szCs w:val="21"/>
+          <w:lang w:val="en-US" w:eastAsia="es-ES"/>
+        </w:rPr>
+        <w:t>/&gt;</w:t>
+      </w:r>
+    </w:p>
+    <w:p>
+      <w:pPr>
+        <w:shd w:val="clear" w:color="auto" w:fill="1E1E1E"/>
+        <w:spacing w:after="0" w:line="285" w:lineRule="atLeast"/>
+        <w:rPr>
+          <w:rFonts w:ascii="Consolas" w:eastAsia="Times New Roman" w:hAnsi="Consolas" w:cs="Times New Roman"/>
+          <w:color w:val="D4D4D4"/>
+          <w:sz w:val="21"/>
+          <w:szCs w:val="21"/>
+          <w:lang w:eastAsia="es-ES"/>
+        </w:rPr>
+      </w:pPr>
+      <w:r>
+        <w:rPr>
+          <w:rFonts w:ascii="Consolas" w:eastAsia="Times New Roman" w:hAnsi="Consolas" w:cs="Times New Roman"/>
+          <w:color w:val="D4D4D4"/>
+          <w:sz w:val="21"/>
+          <w:szCs w:val="21"/>
+          <w:lang w:eastAsia="es-ES"/>
+        </w:rPr>
+        <w:t>   </w:t>
+      </w:r>
+      <w:r>
+        <w:rPr>
+          <w:rFonts w:ascii="Consolas" w:eastAsia="Times New Roman" w:hAnsi="Consolas" w:cs="Times New Roman"/>
+          <w:color w:val="808080"/>
+          <w:sz w:val="21"/>
+          <w:szCs w:val="21"/>
+          <w:lang w:eastAsia="es-ES"/>
+        </w:rPr>
+        <w:t>&lt;</w:t>
+      </w:r>
+      <w:r>
+        <w:rPr>
+          <w:rFonts w:ascii="Consolas" w:eastAsia="Times New Roman" w:hAnsi="Consolas" w:cs="Times New Roman"/>
+          <w:color w:val="569CD6"/>
+          <w:sz w:val="21"/>
+          <w:szCs w:val="21"/>
+          <w:lang w:eastAsia="es-ES"/>
+        </w:rPr>
+        <w:t>img</w:t>
+      </w:r>
+      <w:r>
+        <w:rPr>
+          <w:rFonts w:ascii="Consolas" w:eastAsia="Times New Roman" w:hAnsi="Consolas" w:cs="Times New Roman"/>
+          <w:color w:val="D4D4D4"/>
+          <w:sz w:val="21"/>
+          <w:szCs w:val="21"/>
+          <w:lang w:eastAsia="es-ES"/>
+        </w:rPr>
+        <w:t xml:space="preserve"> </w:t>
+      </w:r>
+      <w:r>
+        <w:rPr>
+          <w:rFonts w:ascii="Consolas" w:eastAsia="Times New Roman" w:hAnsi="Consolas" w:cs="Times New Roman"/>
+          <w:color w:val="9CDCFE"/>
+          <w:sz w:val="21"/>
+          <w:szCs w:val="21"/>
+          <w:lang w:eastAsia="es-ES"/>
+        </w:rPr>
+        <w:t>class</w:t>
+      </w:r>
+      <w:r>
+        <w:rPr>
+          <w:rFonts w:ascii="Consolas" w:eastAsia="Times New Roman" w:hAnsi="Consolas" w:cs="Times New Roman"/>
+          <w:color w:val="D4D4D4"/>
+          <w:sz w:val="21"/>
+          <w:szCs w:val="21"/>
+          <w:lang w:eastAsia="es-ES"/>
+        </w:rPr>
+        <w:t>=</w:t>
+      </w:r>
+      <w:r>
+        <w:rPr>
+          <w:rFonts w:ascii="Consolas" w:eastAsia="Times New Roman" w:hAnsi="Consolas" w:cs="Times New Roman"/>
+          <w:color w:val="CE9178"/>
+          <w:sz w:val="21"/>
+          <w:szCs w:val="21"/>
+          <w:lang w:eastAsia="es-ES"/>
+        </w:rPr>
+        <w:t>"submenuPicture"</w:t>
+      </w:r>
+      <w:r>
+        <w:rPr>
+          <w:rFonts w:ascii="Consolas" w:eastAsia="Times New Roman" w:hAnsi="Consolas" w:cs="Times New Roman"/>
+          <w:color w:val="D4D4D4"/>
+          <w:sz w:val="21"/>
+          <w:szCs w:val="21"/>
+          <w:lang w:eastAsia="es-ES"/>
+        </w:rPr>
+        <w:t xml:space="preserve"> </w:t>
+      </w:r>
+      <w:r>
+        <w:rPr>
+          <w:rFonts w:ascii="Consolas" w:eastAsia="Times New Roman" w:hAnsi="Consolas" w:cs="Times New Roman"/>
+          <w:color w:val="9CDCFE"/>
+          <w:sz w:val="21"/>
+          <w:szCs w:val="21"/>
+          <w:lang w:eastAsia="es-ES"/>
+        </w:rPr>
+        <w:t>src</w:t>
+      </w:r>
+      <w:r>
+        <w:rPr>
+          <w:rFonts w:ascii="Consolas" w:eastAsia="Times New Roman" w:hAnsi="Consolas" w:cs="Times New Roman"/>
+          <w:color w:val="D4D4D4"/>
+          <w:sz w:val="21"/>
+          <w:szCs w:val="21"/>
+          <w:lang w:eastAsia="es-ES"/>
+        </w:rPr>
+        <w:t>=</w:t>
+      </w:r>
+      <w:r>
+        <w:rPr>
+          <w:rFonts w:ascii="Consolas" w:eastAsia="Times New Roman" w:hAnsi="Consolas" w:cs="Times New Roman"/>
+          <w:color w:val="CE9178"/>
+          <w:sz w:val="21"/>
+          <w:szCs w:val="21"/>
+          <w:lang w:eastAsia="es-ES"/>
+        </w:rPr>
+        <w:t>"../img/aboutAnne.webp"</w:t>
+      </w:r>
+      <w:r>
+        <w:rPr>
+          <w:rFonts w:ascii="Consolas" w:eastAsia="Times New Roman" w:hAnsi="Consolas" w:cs="Times New Roman"/>
+          <w:color w:val="D4D4D4"/>
+          <w:sz w:val="21"/>
+          <w:szCs w:val="21"/>
+          <w:lang w:eastAsia="es-ES"/>
+        </w:rPr>
+        <w:t xml:space="preserve"> </w:t>
+      </w:r>
+      <w:r>
+        <w:rPr>
+          <w:rFonts w:ascii="Consolas" w:eastAsia="Times New Roman" w:hAnsi="Consolas" w:cs="Times New Roman"/>
+          <w:color w:val="9CDCFE"/>
+          <w:sz w:val="21"/>
+          <w:szCs w:val="21"/>
+          <w:lang w:eastAsia="es-ES"/>
+        </w:rPr>
+        <w:t>alt</w:t>
+      </w:r>
+      <w:r>
+        <w:rPr>
+          <w:rFonts w:ascii="Consolas" w:eastAsia="Times New Roman" w:hAnsi="Consolas" w:cs="Times New Roman"/>
+          <w:color w:val="D4D4D4"/>
+          <w:sz w:val="21"/>
+          <w:szCs w:val="21"/>
+          <w:lang w:eastAsia="es-ES"/>
+        </w:rPr>
+        <w:t>=</w:t>
+      </w:r>
+      <w:r>
+        <w:rPr>
+          <w:rFonts w:ascii="Consolas" w:eastAsia="Times New Roman" w:hAnsi="Consolas" w:cs="Times New Roman"/>
+          <w:color w:val="CE9178"/>
+          <w:sz w:val="21"/>
+          <w:szCs w:val="21"/>
+          <w:lang w:eastAsia="es-ES"/>
+        </w:rPr>
+        <w:t>"Imagen de Anne mirando a la izquierda sonriente."</w:t>
+      </w:r>
+      <w:r>
+        <w:rPr>
+          <w:rFonts w:ascii="Consolas" w:eastAsia="Times New Roman" w:hAnsi="Consolas" w:cs="Times New Roman"/>
+          <w:color w:val="D4D4D4"/>
+          <w:sz w:val="21"/>
+          <w:szCs w:val="21"/>
+          <w:lang w:eastAsia="es-ES"/>
+        </w:rPr>
+        <w:t xml:space="preserve"> </w:t>
+      </w:r>
+      <w:r>
+        <w:rPr>
+          <w:rFonts w:ascii="Consolas" w:eastAsia="Times New Roman" w:hAnsi="Consolas" w:cs="Times New Roman"/>
+          <w:color w:val="808080"/>
+          <w:sz w:val="21"/>
+          <w:szCs w:val="21"/>
+          <w:lang w:eastAsia="es-ES"/>
+        </w:rPr>
+        <w:t>/&gt;</w:t>
+      </w:r>
+    </w:p>
+    <w:p>
+      <w:pPr>
+        <w:shd w:val="clear" w:color="auto" w:fill="1E1E1E"/>
+        <w:spacing w:after="0" w:line="285" w:lineRule="atLeast"/>
+        <w:rPr>
+          <w:rFonts w:ascii="Consolas" w:eastAsia="Times New Roman" w:hAnsi="Consolas" w:cs="Times New Roman"/>
+          <w:color w:val="D4D4D4"/>
+          <w:sz w:val="21"/>
+          <w:szCs w:val="21"/>
+          <w:lang w:eastAsia="es-ES"/>
+        </w:rPr>
+      </w:pPr>
+      <w:r>
+        <w:rPr>
+          <w:rFonts w:ascii="Consolas" w:eastAsia="Times New Roman" w:hAnsi="Consolas" w:cs="Times New Roman"/>
+          <w:color w:val="808080"/>
+          <w:sz w:val="21"/>
+          <w:szCs w:val="21"/>
+          <w:lang w:eastAsia="es-ES"/>
+        </w:rPr>
+        <w:t>&lt;/</w:t>
+      </w:r>
+      <w:r>
+        <w:rPr>
+          <w:rFonts w:ascii="Consolas" w:eastAsia="Times New Roman" w:hAnsi="Consolas" w:cs="Times New Roman"/>
+          <w:color w:val="569CD6"/>
+          <w:sz w:val="21"/>
+          <w:szCs w:val="21"/>
+          <w:lang w:eastAsia="es-ES"/>
+        </w:rPr>
+        <w:t>picture</w:t>
+      </w:r>
+      <w:r>
+        <w:rPr>
+          <w:rFonts w:ascii="Consolas" w:eastAsia="Times New Roman" w:hAnsi="Consolas" w:cs="Times New Roman"/>
+          <w:color w:val="808080"/>
+          <w:sz w:val="21"/>
+          <w:szCs w:val="21"/>
+          <w:lang w:eastAsia="es-ES"/>
+        </w:rPr>
+        <w:t>&gt;</w:t>
+      </w:r>
+    </w:p>
+    <w:p>
+      <w:pPr>
         <w:spacing w:line="360" w:lineRule="auto"/>
         <w:jc w:val="both"/>
       </w:pPr>
-      <w:proofErr w:type="spellStart"/>
-      <w:r>
-        <w:t>npm</w:t>
-      </w:r>
-      <w:proofErr w:type="spellEnd"/>
-      <w:r>
-        <w:t xml:space="preserve"> </w:t>
-      </w:r>
-      <w:proofErr w:type="spellStart"/>
-      <w:r>
-        <w:t>install</w:t>
-      </w:r>
-      <w:proofErr w:type="spellEnd"/>
-      <w:r>
-        <w:t xml:space="preserve"> -g </w:t>
-      </w:r>
-      <w:proofErr w:type="spellStart"/>
-      <w:r>
-        <w:t>sass</w:t>
-      </w:r>
-      <w:proofErr w:type="spellEnd"/>
     </w:p>
     <w:p>
       <w:pPr>
-        <w:pStyle w:val="Prrafodelista"/>
-        <w:numPr>
-          <w:ilvl w:val="0"/>
-          <w:numId w:val="15"/>
-        </w:numPr>
         <w:spacing w:line="360" w:lineRule="auto"/>
         <w:jc w:val="both"/>
-        <w:rPr>
-          <w:lang w:val="en-US"/>
-        </w:rPr>
-      </w:pPr>
-      <w:r>
-        <w:rPr>
-          <w:lang w:val="en-US"/>
-        </w:rPr>
-        <w:t xml:space="preserve">sass --watch </w:t>
-      </w:r>
-      <w:proofErr w:type="gramStart"/>
-      <w:r>
-        <w:rPr>
-          <w:lang w:val="en-US"/>
-        </w:rPr>
-        <w:t>./</w:t>
-      </w:r>
-      <w:proofErr w:type="spellStart"/>
-      <w:r>
-        <w:rPr>
-          <w:lang w:val="en-US"/>
-        </w:rPr>
-        <w:t>src</w:t>
-      </w:r>
-      <w:proofErr w:type="spellEnd"/>
-      <w:r>
-        <w:rPr>
-          <w:lang w:val="en-US"/>
-        </w:rPr>
-        <w:t>/</w:t>
-      </w:r>
-      <w:proofErr w:type="spellStart"/>
-      <w:r>
-        <w:rPr>
-          <w:lang w:val="en-US"/>
-        </w:rPr>
-        <w:t>styles.scss</w:t>
-      </w:r>
-      <w:proofErr w:type="spellEnd"/>
-      <w:r>
-        <w:rPr>
-          <w:lang w:val="en-US"/>
-        </w:rPr>
-        <w:t>:./</w:t>
-      </w:r>
-      <w:proofErr w:type="spellStart"/>
-      <w:r>
-        <w:rPr>
-          <w:lang w:val="en-US"/>
-        </w:rPr>
-        <w:t>src</w:t>
-      </w:r>
-      <w:proofErr w:type="spellEnd"/>
-      <w:r>
-        <w:rPr>
-          <w:lang w:val="en-US"/>
-        </w:rPr>
-        <w:t>/styles.css</w:t>
-      </w:r>
-      <w:proofErr w:type="gramEnd"/>
-    </w:p>
-    <w:p>
-      <w:pPr>
-        <w:spacing w:line="360" w:lineRule="auto"/>
-        <w:jc w:val="both"/>
-      </w:pPr>
-      <w:r>
-        <w:t xml:space="preserve">En </w:t>
-      </w:r>
-      <w:r>
-        <w:t>la</w:t>
-      </w:r>
-      <w:r>
-        <w:t xml:space="preserve"> </w:t>
-      </w:r>
-      <w:r>
-        <w:t>segund</w:t>
-      </w:r>
-      <w:r>
-        <w:t>a</w:t>
-      </w:r>
-      <w:r>
-        <w:t xml:space="preserve"> </w:t>
-      </w:r>
-      <w:r>
-        <w:t>línea</w:t>
-      </w:r>
-      <w:r>
-        <w:t>, se indica cual es el archivo de entrada y cual es el de salida respectivamente.</w:t>
-      </w:r>
-      <w:r>
-        <w:t xml:space="preserve"> De esta manera, los estilos se asignan en el </w:t>
-      </w:r>
-      <w:proofErr w:type="gramStart"/>
-      <w:r>
-        <w:t>archivo .</w:t>
-      </w:r>
-      <w:proofErr w:type="spellStart"/>
-      <w:r>
-        <w:t>scss</w:t>
-      </w:r>
-      <w:proofErr w:type="spellEnd"/>
-      <w:proofErr w:type="gramEnd"/>
-      <w:r>
-        <w:t xml:space="preserve"> pero se envían y compilan al archivo .</w:t>
-      </w:r>
-      <w:proofErr w:type="spellStart"/>
-      <w:r>
-        <w:t>css</w:t>
-      </w:r>
-      <w:proofErr w:type="spellEnd"/>
-      <w:r>
-        <w:t>. Ha faltado trabajar en el concepto de anidación, el cual resulta interesante ya que facilitará la lectura en los archivos es estilo.</w:t>
+      </w:pPr>
+      <w:r>
+        <w:t>Es decir, se ha facilitado dos tamaños de una misma imagen, y a partir de código proporcionado anteriormente, el navegador escoge qué imagen usar dependiendo de la pantalla desde donde se visualiza la página web. De esta manera, le estamos diciendo al navegador que para pantallas más pequeñas de 800px, muestre la versión reducida de la imagen y para pantallas más grandes de 800px, muestre la versión ampliada de la misma imagen. En cualquier caso, también se facilita la imagen ampliada como auxiliar en src.</w:t>
       </w:r>
     </w:p>
     <w:p>
@@ -1482,7 +1622,7 @@
         </w:numPr>
       </w:pPr>
       <w:r>
-        <w:t>Creación del repositorio en Git</w:t>
+        <w:t>Animación de elementos en CSS</w:t>
       </w:r>
     </w:p>
     <w:p>
@@ -1499,147 +1639,393 @@
         <w:jc w:val="both"/>
       </w:pPr>
       <w:r>
-        <w:t xml:space="preserve">Con tal de disponer una copia </w:t>
-      </w:r>
-      <w:r>
-        <w:t xml:space="preserve">en </w:t>
-      </w:r>
-      <w:proofErr w:type="gramStart"/>
-      <w:r>
-        <w:t>línea</w:t>
-      </w:r>
-      <w:proofErr w:type="gramEnd"/>
-      <w:r>
-        <w:t xml:space="preserve"> </w:t>
-      </w:r>
-      <w:r>
-        <w:t xml:space="preserve">así como </w:t>
-      </w:r>
-      <w:r>
-        <w:t>versiones del desarrol</w:t>
-      </w:r>
-      <w:r>
-        <w:t>l</w:t>
-      </w:r>
-      <w:r>
-        <w:t xml:space="preserve">o, se ha utilizado </w:t>
-      </w:r>
-      <w:proofErr w:type="spellStart"/>
-      <w:r>
-        <w:t>Github</w:t>
-      </w:r>
-      <w:proofErr w:type="spellEnd"/>
-      <w:r>
-        <w:t xml:space="preserve">. Al crear el repositorio, se ha usado los comandos facilitados por </w:t>
-      </w:r>
-      <w:proofErr w:type="spellStart"/>
-      <w:r>
-        <w:t>Github</w:t>
-      </w:r>
-      <w:proofErr w:type="spellEnd"/>
-      <w:r>
-        <w:t xml:space="preserve"> para subir el proyecto:</w:t>
+        <w:t>Se ha optado por aplicar una animación en la página de categoría de personajes; donde, en el momento de pasar el ratón por encima de una de las fotos de los personajes, se observa una pequeña animación que amplía la imagen:</w:t>
       </w:r>
     </w:p>
     <w:p>
       <w:pPr>
-        <w:pStyle w:val="Prrafodelista"/>
-        <w:numPr>
-          <w:ilvl w:val="0"/>
-          <w:numId w:val="15"/>
-        </w:numPr>
+        <w:shd w:val="clear" w:color="auto" w:fill="1E1E1E"/>
+        <w:spacing w:after="0" w:line="285" w:lineRule="atLeast"/>
+        <w:rPr>
+          <w:rFonts w:ascii="Consolas" w:eastAsia="Times New Roman" w:hAnsi="Consolas" w:cs="Times New Roman"/>
+          <w:color w:val="D4D4D4"/>
+          <w:sz w:val="21"/>
+          <w:szCs w:val="21"/>
+          <w:lang w:val="en-US" w:eastAsia="es-ES"/>
+        </w:rPr>
+      </w:pPr>
+      <w:r>
+        <w:rPr>
+          <w:rFonts w:ascii="Consolas" w:eastAsia="Times New Roman" w:hAnsi="Consolas" w:cs="Times New Roman"/>
+          <w:color w:val="D7BA7D"/>
+          <w:sz w:val="21"/>
+          <w:szCs w:val="21"/>
+          <w:lang w:val="en-US" w:eastAsia="es-ES"/>
+        </w:rPr>
+        <w:lastRenderedPageBreak/>
+        <w:t>.box</w:t>
+      </w:r>
+      <w:r>
+        <w:rPr>
+          <w:rFonts w:ascii="Consolas" w:eastAsia="Times New Roman" w:hAnsi="Consolas" w:cs="Times New Roman"/>
+          <w:color w:val="D4D4D4"/>
+          <w:sz w:val="21"/>
+          <w:szCs w:val="21"/>
+          <w:lang w:val="en-US" w:eastAsia="es-ES"/>
+        </w:rPr>
+        <w:t xml:space="preserve"> </w:t>
+      </w:r>
+      <w:r>
+        <w:rPr>
+          <w:rFonts w:ascii="Consolas" w:eastAsia="Times New Roman" w:hAnsi="Consolas" w:cs="Times New Roman"/>
+          <w:color w:val="D7BA7D"/>
+          <w:sz w:val="21"/>
+          <w:szCs w:val="21"/>
+          <w:lang w:val="en-US" w:eastAsia="es-ES"/>
+        </w:rPr>
+        <w:t>img:hover</w:t>
+      </w:r>
+      <w:r>
+        <w:rPr>
+          <w:rFonts w:ascii="Consolas" w:eastAsia="Times New Roman" w:hAnsi="Consolas" w:cs="Times New Roman"/>
+          <w:color w:val="D4D4D4"/>
+          <w:sz w:val="21"/>
+          <w:szCs w:val="21"/>
+          <w:lang w:val="en-US" w:eastAsia="es-ES"/>
+        </w:rPr>
+        <w:t xml:space="preserve"> {</w:t>
+      </w:r>
+    </w:p>
+    <w:p>
+      <w:pPr>
+        <w:shd w:val="clear" w:color="auto" w:fill="1E1E1E"/>
+        <w:spacing w:after="0" w:line="285" w:lineRule="atLeast"/>
+        <w:rPr>
+          <w:rFonts w:ascii="Consolas" w:eastAsia="Times New Roman" w:hAnsi="Consolas" w:cs="Times New Roman"/>
+          <w:color w:val="D4D4D4"/>
+          <w:sz w:val="21"/>
+          <w:szCs w:val="21"/>
+          <w:lang w:val="en-US" w:eastAsia="es-ES"/>
+        </w:rPr>
+      </w:pPr>
+      <w:r>
+        <w:rPr>
+          <w:rFonts w:ascii="Consolas" w:eastAsia="Times New Roman" w:hAnsi="Consolas" w:cs="Times New Roman"/>
+          <w:color w:val="D4D4D4"/>
+          <w:sz w:val="21"/>
+          <w:szCs w:val="21"/>
+          <w:lang w:val="en-US" w:eastAsia="es-ES"/>
+        </w:rPr>
+        <w:t xml:space="preserve">  </w:t>
+      </w:r>
+      <w:r>
+        <w:rPr>
+          <w:rFonts w:ascii="Consolas" w:eastAsia="Times New Roman" w:hAnsi="Consolas" w:cs="Times New Roman"/>
+          <w:color w:val="9CDCFE"/>
+          <w:sz w:val="21"/>
+          <w:szCs w:val="21"/>
+          <w:lang w:val="en-US" w:eastAsia="es-ES"/>
+        </w:rPr>
+        <w:t>transform</w:t>
+      </w:r>
+      <w:r>
+        <w:rPr>
+          <w:rFonts w:ascii="Consolas" w:eastAsia="Times New Roman" w:hAnsi="Consolas" w:cs="Times New Roman"/>
+          <w:color w:val="D4D4D4"/>
+          <w:sz w:val="21"/>
+          <w:szCs w:val="21"/>
+          <w:lang w:val="en-US" w:eastAsia="es-ES"/>
+        </w:rPr>
+        <w:t xml:space="preserve">: </w:t>
+      </w:r>
+      <w:r>
+        <w:rPr>
+          <w:rFonts w:ascii="Consolas" w:eastAsia="Times New Roman" w:hAnsi="Consolas" w:cs="Times New Roman"/>
+          <w:color w:val="DCDCAA"/>
+          <w:sz w:val="21"/>
+          <w:szCs w:val="21"/>
+          <w:lang w:val="en-US" w:eastAsia="es-ES"/>
+        </w:rPr>
+        <w:t>scale</w:t>
+      </w:r>
+      <w:r>
+        <w:rPr>
+          <w:rFonts w:ascii="Consolas" w:eastAsia="Times New Roman" w:hAnsi="Consolas" w:cs="Times New Roman"/>
+          <w:color w:val="D4D4D4"/>
+          <w:sz w:val="21"/>
+          <w:szCs w:val="21"/>
+          <w:lang w:val="en-US" w:eastAsia="es-ES"/>
+        </w:rPr>
+        <w:t>(</w:t>
+      </w:r>
+      <w:r>
+        <w:rPr>
+          <w:rFonts w:ascii="Consolas" w:eastAsia="Times New Roman" w:hAnsi="Consolas" w:cs="Times New Roman"/>
+          <w:color w:val="B5CEA8"/>
+          <w:sz w:val="21"/>
+          <w:szCs w:val="21"/>
+          <w:lang w:val="en-US" w:eastAsia="es-ES"/>
+        </w:rPr>
+        <w:t>1.1</w:t>
+      </w:r>
+      <w:r>
+        <w:rPr>
+          <w:rFonts w:ascii="Consolas" w:eastAsia="Times New Roman" w:hAnsi="Consolas" w:cs="Times New Roman"/>
+          <w:color w:val="D4D4D4"/>
+          <w:sz w:val="21"/>
+          <w:szCs w:val="21"/>
+          <w:lang w:val="en-US" w:eastAsia="es-ES"/>
+        </w:rPr>
+        <w:t>);</w:t>
+      </w:r>
+    </w:p>
+    <w:p>
+      <w:pPr>
+        <w:shd w:val="clear" w:color="auto" w:fill="1E1E1E"/>
+        <w:spacing w:after="0" w:line="285" w:lineRule="atLeast"/>
+        <w:rPr>
+          <w:rFonts w:ascii="Consolas" w:eastAsia="Times New Roman" w:hAnsi="Consolas" w:cs="Times New Roman"/>
+          <w:color w:val="D4D4D4"/>
+          <w:sz w:val="21"/>
+          <w:szCs w:val="21"/>
+          <w:lang w:eastAsia="es-ES"/>
+        </w:rPr>
+      </w:pPr>
+      <w:r>
+        <w:rPr>
+          <w:rFonts w:ascii="Consolas" w:eastAsia="Times New Roman" w:hAnsi="Consolas" w:cs="Times New Roman"/>
+          <w:color w:val="D4D4D4"/>
+          <w:sz w:val="21"/>
+          <w:szCs w:val="21"/>
+          <w:lang w:eastAsia="es-ES"/>
+        </w:rPr>
+        <w:t>}</w:t>
+      </w:r>
+    </w:p>
+    <w:p>
+      <w:pPr>
         <w:spacing w:line="360" w:lineRule="auto"/>
         <w:jc w:val="both"/>
-        <w:rPr>
-          <w:lang w:val="en-US"/>
-        </w:rPr>
-      </w:pPr>
-      <w:r>
-        <w:rPr>
-          <w:lang w:val="en-US"/>
-        </w:rPr>
-        <w:t>git remote add origin https://github.com/Michely05/</w:t>
-      </w:r>
-      <w:hyperlink r:id="rId10" w:history="1">
-        <w:r>
-          <w:rPr>
-            <w:lang w:val="en-US"/>
-          </w:rPr>
-          <w:t>Descubriendo-a-Anne-with-an-E</w:t>
-        </w:r>
-      </w:hyperlink>
-      <w:r>
-        <w:rPr>
-          <w:lang w:val="en-US"/>
-        </w:rPr>
-        <w:t>.git</w:t>
-      </w:r>
+      </w:pPr>
     </w:p>
     <w:p>
       <w:pPr>
-        <w:pStyle w:val="Prrafodelista"/>
-        <w:numPr>
-          <w:ilvl w:val="0"/>
-          <w:numId w:val="15"/>
-        </w:numPr>
         <w:spacing w:line="360" w:lineRule="auto"/>
         <w:jc w:val="both"/>
       </w:pPr>
-      <w:proofErr w:type="spellStart"/>
-      <w:r>
-        <w:t>git</w:t>
-      </w:r>
-      <w:proofErr w:type="spellEnd"/>
-      <w:r>
-        <w:t xml:space="preserve"> </w:t>
-      </w:r>
-      <w:proofErr w:type="spellStart"/>
-      <w:r>
-        <w:t>branch</w:t>
-      </w:r>
-      <w:proofErr w:type="spellEnd"/>
-      <w:r>
-        <w:t xml:space="preserve"> -M </w:t>
-      </w:r>
-      <w:proofErr w:type="spellStart"/>
-      <w:r>
-        <w:t>main</w:t>
-      </w:r>
-      <w:proofErr w:type="spellEnd"/>
+      <w:r>
+        <w:t>En cuanto a transiciones, en la página de inicio se puede un ejemplo en el banner o cabecera:</w:t>
+      </w:r>
     </w:p>
     <w:p>
       <w:pPr>
-        <w:pStyle w:val="Prrafodelista"/>
-        <w:numPr>
-          <w:ilvl w:val="0"/>
-          <w:numId w:val="15"/>
-        </w:numPr>
+        <w:shd w:val="clear" w:color="auto" w:fill="1E1E1E"/>
+        <w:spacing w:after="0" w:line="285" w:lineRule="atLeast"/>
+        <w:rPr>
+          <w:rFonts w:ascii="Consolas" w:eastAsia="Times New Roman" w:hAnsi="Consolas" w:cs="Times New Roman"/>
+          <w:color w:val="D4D4D4"/>
+          <w:sz w:val="21"/>
+          <w:szCs w:val="21"/>
+          <w:lang w:val="en-US" w:eastAsia="es-ES"/>
+        </w:rPr>
+      </w:pPr>
+      <w:r>
+        <w:rPr>
+          <w:rFonts w:ascii="Consolas" w:eastAsia="Times New Roman" w:hAnsi="Consolas" w:cs="Times New Roman"/>
+          <w:color w:val="D7BA7D"/>
+          <w:sz w:val="21"/>
+          <w:szCs w:val="21"/>
+          <w:lang w:val="en-US" w:eastAsia="es-ES"/>
+        </w:rPr>
+        <w:t>#banner</w:t>
+      </w:r>
+      <w:r>
+        <w:rPr>
+          <w:rFonts w:ascii="Consolas" w:eastAsia="Times New Roman" w:hAnsi="Consolas" w:cs="Times New Roman"/>
+          <w:color w:val="D4D4D4"/>
+          <w:sz w:val="21"/>
+          <w:szCs w:val="21"/>
+          <w:lang w:val="en-US" w:eastAsia="es-ES"/>
+        </w:rPr>
+        <w:t xml:space="preserve"> {</w:t>
+      </w:r>
+    </w:p>
+    <w:p>
+      <w:pPr>
+        <w:shd w:val="clear" w:color="auto" w:fill="1E1E1E"/>
+        <w:spacing w:after="0" w:line="285" w:lineRule="atLeast"/>
+        <w:rPr>
+          <w:rFonts w:ascii="Consolas" w:eastAsia="Times New Roman" w:hAnsi="Consolas" w:cs="Times New Roman"/>
+          <w:color w:val="D4D4D4"/>
+          <w:sz w:val="21"/>
+          <w:szCs w:val="21"/>
+          <w:lang w:val="en-US" w:eastAsia="es-ES"/>
+        </w:rPr>
+      </w:pPr>
+      <w:r>
+        <w:rPr>
+          <w:rFonts w:ascii="Consolas" w:eastAsia="Times New Roman" w:hAnsi="Consolas" w:cs="Times New Roman"/>
+          <w:color w:val="D4D4D4"/>
+          <w:sz w:val="21"/>
+          <w:szCs w:val="21"/>
+          <w:lang w:val="en-US" w:eastAsia="es-ES"/>
+        </w:rPr>
+        <w:t xml:space="preserve">  </w:t>
+      </w:r>
+      <w:r>
+        <w:rPr>
+          <w:rFonts w:ascii="Consolas" w:eastAsia="Times New Roman" w:hAnsi="Consolas" w:cs="Times New Roman"/>
+          <w:color w:val="9CDCFE"/>
+          <w:sz w:val="21"/>
+          <w:szCs w:val="21"/>
+          <w:lang w:val="en-US" w:eastAsia="es-ES"/>
+        </w:rPr>
+        <w:t>opacity</w:t>
+      </w:r>
+      <w:r>
+        <w:rPr>
+          <w:rFonts w:ascii="Consolas" w:eastAsia="Times New Roman" w:hAnsi="Consolas" w:cs="Times New Roman"/>
+          <w:color w:val="D4D4D4"/>
+          <w:sz w:val="21"/>
+          <w:szCs w:val="21"/>
+          <w:lang w:val="en-US" w:eastAsia="es-ES"/>
+        </w:rPr>
+        <w:t xml:space="preserve">: </w:t>
+      </w:r>
+      <w:r>
+        <w:rPr>
+          <w:rFonts w:ascii="Consolas" w:eastAsia="Times New Roman" w:hAnsi="Consolas" w:cs="Times New Roman"/>
+          <w:color w:val="B5CEA8"/>
+          <w:sz w:val="21"/>
+          <w:szCs w:val="21"/>
+          <w:lang w:val="en-US" w:eastAsia="es-ES"/>
+        </w:rPr>
+        <w:t>0</w:t>
+      </w:r>
+      <w:r>
+        <w:rPr>
+          <w:rFonts w:ascii="Consolas" w:eastAsia="Times New Roman" w:hAnsi="Consolas" w:cs="Times New Roman"/>
+          <w:color w:val="D4D4D4"/>
+          <w:sz w:val="21"/>
+          <w:szCs w:val="21"/>
+          <w:lang w:val="en-US" w:eastAsia="es-ES"/>
+        </w:rPr>
+        <w:t>;</w:t>
+      </w:r>
+    </w:p>
+    <w:p>
+      <w:pPr>
+        <w:shd w:val="clear" w:color="auto" w:fill="1E1E1E"/>
+        <w:spacing w:after="0" w:line="285" w:lineRule="atLeast"/>
+        <w:rPr>
+          <w:rFonts w:ascii="Consolas" w:eastAsia="Times New Roman" w:hAnsi="Consolas" w:cs="Times New Roman"/>
+          <w:color w:val="D4D4D4"/>
+          <w:sz w:val="21"/>
+          <w:szCs w:val="21"/>
+          <w:lang w:val="en-US" w:eastAsia="es-ES"/>
+        </w:rPr>
+      </w:pPr>
+      <w:r>
+        <w:rPr>
+          <w:rFonts w:ascii="Consolas" w:eastAsia="Times New Roman" w:hAnsi="Consolas" w:cs="Times New Roman"/>
+          <w:color w:val="D4D4D4"/>
+          <w:sz w:val="21"/>
+          <w:szCs w:val="21"/>
+          <w:lang w:val="en-US" w:eastAsia="es-ES"/>
+        </w:rPr>
+        <w:t xml:space="preserve">  </w:t>
+      </w:r>
+      <w:r>
+        <w:rPr>
+          <w:rFonts w:ascii="Consolas" w:eastAsia="Times New Roman" w:hAnsi="Consolas" w:cs="Times New Roman"/>
+          <w:color w:val="9CDCFE"/>
+          <w:sz w:val="21"/>
+          <w:szCs w:val="21"/>
+          <w:lang w:val="en-US" w:eastAsia="es-ES"/>
+        </w:rPr>
+        <w:t>transition</w:t>
+      </w:r>
+      <w:r>
+        <w:rPr>
+          <w:rFonts w:ascii="Consolas" w:eastAsia="Times New Roman" w:hAnsi="Consolas" w:cs="Times New Roman"/>
+          <w:color w:val="D4D4D4"/>
+          <w:sz w:val="21"/>
+          <w:szCs w:val="21"/>
+          <w:lang w:val="en-US" w:eastAsia="es-ES"/>
+        </w:rPr>
+        <w:t xml:space="preserve">: opacity </w:t>
+      </w:r>
+      <w:r>
+        <w:rPr>
+          <w:rFonts w:ascii="Consolas" w:eastAsia="Times New Roman" w:hAnsi="Consolas" w:cs="Times New Roman"/>
+          <w:color w:val="B5CEA8"/>
+          <w:sz w:val="21"/>
+          <w:szCs w:val="21"/>
+          <w:lang w:val="en-US" w:eastAsia="es-ES"/>
+        </w:rPr>
+        <w:t>1s</w:t>
+      </w:r>
+      <w:r>
+        <w:rPr>
+          <w:rFonts w:ascii="Consolas" w:eastAsia="Times New Roman" w:hAnsi="Consolas" w:cs="Times New Roman"/>
+          <w:color w:val="D4D4D4"/>
+          <w:sz w:val="21"/>
+          <w:szCs w:val="21"/>
+          <w:lang w:val="en-US" w:eastAsia="es-ES"/>
+        </w:rPr>
+        <w:t xml:space="preserve"> </w:t>
+      </w:r>
+      <w:r>
+        <w:rPr>
+          <w:rFonts w:ascii="Consolas" w:eastAsia="Times New Roman" w:hAnsi="Consolas" w:cs="Times New Roman"/>
+          <w:color w:val="CE9178"/>
+          <w:sz w:val="21"/>
+          <w:szCs w:val="21"/>
+          <w:lang w:val="en-US" w:eastAsia="es-ES"/>
+        </w:rPr>
+        <w:t>ease-in-out</w:t>
+      </w:r>
+      <w:r>
+        <w:rPr>
+          <w:rFonts w:ascii="Consolas" w:eastAsia="Times New Roman" w:hAnsi="Consolas" w:cs="Times New Roman"/>
+          <w:color w:val="D4D4D4"/>
+          <w:sz w:val="21"/>
+          <w:szCs w:val="21"/>
+          <w:lang w:val="en-US" w:eastAsia="es-ES"/>
+        </w:rPr>
+        <w:t>;</w:t>
+      </w:r>
+    </w:p>
+    <w:p>
+      <w:pPr>
+        <w:shd w:val="clear" w:color="auto" w:fill="1E1E1E"/>
+        <w:spacing w:after="0" w:line="285" w:lineRule="atLeast"/>
+        <w:rPr>
+          <w:rFonts w:ascii="Consolas" w:eastAsia="Times New Roman" w:hAnsi="Consolas" w:cs="Times New Roman"/>
+          <w:color w:val="D4D4D4"/>
+          <w:sz w:val="21"/>
+          <w:szCs w:val="21"/>
+          <w:lang w:eastAsia="es-ES"/>
+        </w:rPr>
+      </w:pPr>
+      <w:r>
+        <w:rPr>
+          <w:rFonts w:ascii="Consolas" w:eastAsia="Times New Roman" w:hAnsi="Consolas" w:cs="Times New Roman"/>
+          <w:color w:val="D4D4D4"/>
+          <w:sz w:val="21"/>
+          <w:szCs w:val="21"/>
+          <w:lang w:eastAsia="es-ES"/>
+        </w:rPr>
+        <w:t>}</w:t>
+      </w:r>
+    </w:p>
+    <w:p>
+      <w:pPr>
         <w:spacing w:line="360" w:lineRule="auto"/>
         <w:jc w:val="both"/>
       </w:pPr>
-      <w:proofErr w:type="spellStart"/>
-      <w:r>
-        <w:t>git</w:t>
-      </w:r>
-      <w:proofErr w:type="spellEnd"/>
       <w:r>
         <w:t xml:space="preserve"> </w:t>
-      </w:r>
-      <w:proofErr w:type="spellStart"/>
-      <w:r>
-        <w:t>push</w:t>
-      </w:r>
-      <w:proofErr w:type="spellEnd"/>
-      <w:r>
-        <w:t xml:space="preserve"> -u </w:t>
-      </w:r>
-      <w:proofErr w:type="spellStart"/>
-      <w:r>
-        <w:t>origin</w:t>
-      </w:r>
-      <w:proofErr w:type="spellEnd"/>
-      <w:r>
-        <w:t xml:space="preserve"> main</w:t>
       </w:r>
     </w:p>
     <w:p>
@@ -1648,50 +2034,359 @@
         <w:jc w:val="both"/>
       </w:pPr>
       <w:r>
-        <w:lastRenderedPageBreak/>
-        <w:t>Por error, se ha t</w:t>
-      </w:r>
-      <w:r>
-        <w:t xml:space="preserve">rabajado únicamente desde la rama </w:t>
-      </w:r>
-      <w:proofErr w:type="spellStart"/>
-      <w:r>
-        <w:t>Main</w:t>
-      </w:r>
-      <w:proofErr w:type="spellEnd"/>
-      <w:r>
-        <w:t xml:space="preserve">. Para el futuro, queda pendiente crear la rama </w:t>
-      </w:r>
-      <w:proofErr w:type="spellStart"/>
-      <w:r>
-        <w:t>dev</w:t>
-      </w:r>
-      <w:proofErr w:type="spellEnd"/>
-      <w:r>
-        <w:t xml:space="preserve"> y hacer </w:t>
-      </w:r>
-      <w:proofErr w:type="spellStart"/>
-      <w:r>
-        <w:t>pull</w:t>
-      </w:r>
-      <w:proofErr w:type="spellEnd"/>
-      <w:r>
-        <w:t xml:space="preserve"> de </w:t>
-      </w:r>
-      <w:proofErr w:type="spellStart"/>
-      <w:r>
-        <w:t>Main</w:t>
-      </w:r>
-      <w:proofErr w:type="spellEnd"/>
-      <w:r>
-        <w:t xml:space="preserve"> para seguir trabajando con el proyecto.</w:t>
+        <w:t>Desde CSS se ordena que la cabecera tenga un estado iniciar de opacidad 0 (invisible) y aparezca al cabo de un segundo. Se ha utilizado javascript para indicar que esto ocurra cuando se carga la página:</w:t>
       </w:r>
     </w:p>
     <w:p>
       <w:pPr>
+        <w:shd w:val="clear" w:color="auto" w:fill="1E1E1E"/>
+        <w:spacing w:after="0" w:line="285" w:lineRule="atLeast"/>
+        <w:rPr>
+          <w:rFonts w:ascii="Consolas" w:eastAsia="Times New Roman" w:hAnsi="Consolas" w:cs="Times New Roman"/>
+          <w:color w:val="D4D4D4"/>
+          <w:sz w:val="21"/>
+          <w:szCs w:val="21"/>
+          <w:lang w:val="en-US" w:eastAsia="es-ES"/>
+        </w:rPr>
+      </w:pPr>
+      <w:r>
+        <w:rPr>
+          <w:rFonts w:ascii="Consolas" w:eastAsia="Times New Roman" w:hAnsi="Consolas" w:cs="Times New Roman"/>
+          <w:color w:val="9CDCFE"/>
+          <w:sz w:val="21"/>
+          <w:szCs w:val="21"/>
+          <w:lang w:val="en-US" w:eastAsia="es-ES"/>
+        </w:rPr>
+        <w:t>document</w:t>
+      </w:r>
+      <w:r>
+        <w:rPr>
+          <w:rFonts w:ascii="Consolas" w:eastAsia="Times New Roman" w:hAnsi="Consolas" w:cs="Times New Roman"/>
+          <w:color w:val="D4D4D4"/>
+          <w:sz w:val="21"/>
+          <w:szCs w:val="21"/>
+          <w:lang w:val="en-US" w:eastAsia="es-ES"/>
+        </w:rPr>
+        <w:t>.</w:t>
+      </w:r>
+      <w:r>
+        <w:rPr>
+          <w:rFonts w:ascii="Consolas" w:eastAsia="Times New Roman" w:hAnsi="Consolas" w:cs="Times New Roman"/>
+          <w:color w:val="DCDCAA"/>
+          <w:sz w:val="21"/>
+          <w:szCs w:val="21"/>
+          <w:lang w:val="en-US" w:eastAsia="es-ES"/>
+        </w:rPr>
+        <w:t>addEventListener</w:t>
+      </w:r>
+      <w:r>
+        <w:rPr>
+          <w:rFonts w:ascii="Consolas" w:eastAsia="Times New Roman" w:hAnsi="Consolas" w:cs="Times New Roman"/>
+          <w:color w:val="D4D4D4"/>
+          <w:sz w:val="21"/>
+          <w:szCs w:val="21"/>
+          <w:lang w:val="en-US" w:eastAsia="es-ES"/>
+        </w:rPr>
+        <w:t>(</w:t>
+      </w:r>
+      <w:r>
+        <w:rPr>
+          <w:rFonts w:ascii="Consolas" w:eastAsia="Times New Roman" w:hAnsi="Consolas" w:cs="Times New Roman"/>
+          <w:color w:val="CE9178"/>
+          <w:sz w:val="21"/>
+          <w:szCs w:val="21"/>
+          <w:lang w:val="en-US" w:eastAsia="es-ES"/>
+        </w:rPr>
+        <w:t>"DOMContentLoaded"</w:t>
+      </w:r>
+      <w:r>
+        <w:rPr>
+          <w:rFonts w:ascii="Consolas" w:eastAsia="Times New Roman" w:hAnsi="Consolas" w:cs="Times New Roman"/>
+          <w:color w:val="D4D4D4"/>
+          <w:sz w:val="21"/>
+          <w:szCs w:val="21"/>
+          <w:lang w:val="en-US" w:eastAsia="es-ES"/>
+        </w:rPr>
+        <w:t xml:space="preserve">, </w:t>
+      </w:r>
+      <w:r>
+        <w:rPr>
+          <w:rFonts w:ascii="Consolas" w:eastAsia="Times New Roman" w:hAnsi="Consolas" w:cs="Times New Roman"/>
+          <w:color w:val="569CD6"/>
+          <w:sz w:val="21"/>
+          <w:szCs w:val="21"/>
+          <w:lang w:val="en-US" w:eastAsia="es-ES"/>
+        </w:rPr>
+        <w:t>function</w:t>
+      </w:r>
+      <w:r>
+        <w:rPr>
+          <w:rFonts w:ascii="Consolas" w:eastAsia="Times New Roman" w:hAnsi="Consolas" w:cs="Times New Roman"/>
+          <w:color w:val="D4D4D4"/>
+          <w:sz w:val="21"/>
+          <w:szCs w:val="21"/>
+          <w:lang w:val="en-US" w:eastAsia="es-ES"/>
+        </w:rPr>
+        <w:t xml:space="preserve"> () {</w:t>
+      </w:r>
+    </w:p>
+    <w:p>
+      <w:pPr>
+        <w:shd w:val="clear" w:color="auto" w:fill="1E1E1E"/>
+        <w:spacing w:after="0" w:line="285" w:lineRule="atLeast"/>
+        <w:rPr>
+          <w:rFonts w:ascii="Consolas" w:eastAsia="Times New Roman" w:hAnsi="Consolas" w:cs="Times New Roman"/>
+          <w:color w:val="D4D4D4"/>
+          <w:sz w:val="21"/>
+          <w:szCs w:val="21"/>
+          <w:lang w:val="en-US" w:eastAsia="es-ES"/>
+        </w:rPr>
+      </w:pPr>
+      <w:r>
+        <w:rPr>
+          <w:rFonts w:ascii="Consolas" w:eastAsia="Times New Roman" w:hAnsi="Consolas" w:cs="Times New Roman"/>
+          <w:color w:val="D4D4D4"/>
+          <w:sz w:val="21"/>
+          <w:szCs w:val="21"/>
+          <w:lang w:val="en-US" w:eastAsia="es-ES"/>
+        </w:rPr>
+        <w:t xml:space="preserve">  </w:t>
+      </w:r>
+      <w:r>
+        <w:rPr>
+          <w:rFonts w:ascii="Consolas" w:eastAsia="Times New Roman" w:hAnsi="Consolas" w:cs="Times New Roman"/>
+          <w:color w:val="569CD6"/>
+          <w:sz w:val="21"/>
+          <w:szCs w:val="21"/>
+          <w:lang w:val="en-US" w:eastAsia="es-ES"/>
+        </w:rPr>
+        <w:t>var</w:t>
+      </w:r>
+      <w:r>
+        <w:rPr>
+          <w:rFonts w:ascii="Consolas" w:eastAsia="Times New Roman" w:hAnsi="Consolas" w:cs="Times New Roman"/>
+          <w:color w:val="D4D4D4"/>
+          <w:sz w:val="21"/>
+          <w:szCs w:val="21"/>
+          <w:lang w:val="en-US" w:eastAsia="es-ES"/>
+        </w:rPr>
+        <w:t xml:space="preserve"> </w:t>
+      </w:r>
+      <w:r>
+        <w:rPr>
+          <w:rFonts w:ascii="Consolas" w:eastAsia="Times New Roman" w:hAnsi="Consolas" w:cs="Times New Roman"/>
+          <w:color w:val="9CDCFE"/>
+          <w:sz w:val="21"/>
+          <w:szCs w:val="21"/>
+          <w:lang w:val="en-US" w:eastAsia="es-ES"/>
+        </w:rPr>
+        <w:t>banner</w:t>
+      </w:r>
+      <w:r>
+        <w:rPr>
+          <w:rFonts w:ascii="Consolas" w:eastAsia="Times New Roman" w:hAnsi="Consolas" w:cs="Times New Roman"/>
+          <w:color w:val="D4D4D4"/>
+          <w:sz w:val="21"/>
+          <w:szCs w:val="21"/>
+          <w:lang w:val="en-US" w:eastAsia="es-ES"/>
+        </w:rPr>
+        <w:t xml:space="preserve"> = </w:t>
+      </w:r>
+      <w:r>
+        <w:rPr>
+          <w:rFonts w:ascii="Consolas" w:eastAsia="Times New Roman" w:hAnsi="Consolas" w:cs="Times New Roman"/>
+          <w:color w:val="9CDCFE"/>
+          <w:sz w:val="21"/>
+          <w:szCs w:val="21"/>
+          <w:lang w:val="en-US" w:eastAsia="es-ES"/>
+        </w:rPr>
+        <w:t>document</w:t>
+      </w:r>
+      <w:r>
+        <w:rPr>
+          <w:rFonts w:ascii="Consolas" w:eastAsia="Times New Roman" w:hAnsi="Consolas" w:cs="Times New Roman"/>
+          <w:color w:val="D4D4D4"/>
+          <w:sz w:val="21"/>
+          <w:szCs w:val="21"/>
+          <w:lang w:val="en-US" w:eastAsia="es-ES"/>
+        </w:rPr>
+        <w:t>.</w:t>
+      </w:r>
+      <w:r>
+        <w:rPr>
+          <w:rFonts w:ascii="Consolas" w:eastAsia="Times New Roman" w:hAnsi="Consolas" w:cs="Times New Roman"/>
+          <w:color w:val="DCDCAA"/>
+          <w:sz w:val="21"/>
+          <w:szCs w:val="21"/>
+          <w:lang w:val="en-US" w:eastAsia="es-ES"/>
+        </w:rPr>
+        <w:t>getElementById</w:t>
+      </w:r>
+      <w:r>
+        <w:rPr>
+          <w:rFonts w:ascii="Consolas" w:eastAsia="Times New Roman" w:hAnsi="Consolas" w:cs="Times New Roman"/>
+          <w:color w:val="D4D4D4"/>
+          <w:sz w:val="21"/>
+          <w:szCs w:val="21"/>
+          <w:lang w:val="en-US" w:eastAsia="es-ES"/>
+        </w:rPr>
+        <w:t>(</w:t>
+      </w:r>
+      <w:r>
+        <w:rPr>
+          <w:rFonts w:ascii="Consolas" w:eastAsia="Times New Roman" w:hAnsi="Consolas" w:cs="Times New Roman"/>
+          <w:color w:val="CE9178"/>
+          <w:sz w:val="21"/>
+          <w:szCs w:val="21"/>
+          <w:lang w:val="en-US" w:eastAsia="es-ES"/>
+        </w:rPr>
+        <w:t>"banner"</w:t>
+      </w:r>
+      <w:r>
+        <w:rPr>
+          <w:rFonts w:ascii="Consolas" w:eastAsia="Times New Roman" w:hAnsi="Consolas" w:cs="Times New Roman"/>
+          <w:color w:val="D4D4D4"/>
+          <w:sz w:val="21"/>
+          <w:szCs w:val="21"/>
+          <w:lang w:val="en-US" w:eastAsia="es-ES"/>
+        </w:rPr>
+        <w:t>);</w:t>
+      </w:r>
+    </w:p>
+    <w:p>
+      <w:pPr>
+        <w:shd w:val="clear" w:color="auto" w:fill="1E1E1E"/>
+        <w:spacing w:after="0" w:line="285" w:lineRule="atLeast"/>
+        <w:rPr>
+          <w:rFonts w:ascii="Consolas" w:eastAsia="Times New Roman" w:hAnsi="Consolas" w:cs="Times New Roman"/>
+          <w:color w:val="D4D4D4"/>
+          <w:sz w:val="21"/>
+          <w:szCs w:val="21"/>
+          <w:lang w:eastAsia="es-ES"/>
+        </w:rPr>
+      </w:pPr>
+      <w:r>
+        <w:rPr>
+          <w:rFonts w:ascii="Consolas" w:eastAsia="Times New Roman" w:hAnsi="Consolas" w:cs="Times New Roman"/>
+          <w:color w:val="D4D4D4"/>
+          <w:sz w:val="21"/>
+          <w:szCs w:val="21"/>
+          <w:lang w:val="en-US" w:eastAsia="es-ES"/>
+        </w:rPr>
+        <w:t xml:space="preserve">  </w:t>
+      </w:r>
+      <w:r>
+        <w:rPr>
+          <w:rFonts w:ascii="Consolas" w:eastAsia="Times New Roman" w:hAnsi="Consolas" w:cs="Times New Roman"/>
+          <w:color w:val="9CDCFE"/>
+          <w:sz w:val="21"/>
+          <w:szCs w:val="21"/>
+          <w:lang w:eastAsia="es-ES"/>
+        </w:rPr>
+        <w:t>banner</w:t>
+      </w:r>
+      <w:r>
+        <w:rPr>
+          <w:rFonts w:ascii="Consolas" w:eastAsia="Times New Roman" w:hAnsi="Consolas" w:cs="Times New Roman"/>
+          <w:color w:val="D4D4D4"/>
+          <w:sz w:val="21"/>
+          <w:szCs w:val="21"/>
+          <w:lang w:eastAsia="es-ES"/>
+        </w:rPr>
+        <w:t>.</w:t>
+      </w:r>
+      <w:r>
+        <w:rPr>
+          <w:rFonts w:ascii="Consolas" w:eastAsia="Times New Roman" w:hAnsi="Consolas" w:cs="Times New Roman"/>
+          <w:color w:val="4FC1FF"/>
+          <w:sz w:val="21"/>
+          <w:szCs w:val="21"/>
+          <w:lang w:eastAsia="es-ES"/>
+        </w:rPr>
+        <w:t>style</w:t>
+      </w:r>
+      <w:r>
+        <w:rPr>
+          <w:rFonts w:ascii="Consolas" w:eastAsia="Times New Roman" w:hAnsi="Consolas" w:cs="Times New Roman"/>
+          <w:color w:val="D4D4D4"/>
+          <w:sz w:val="21"/>
+          <w:szCs w:val="21"/>
+          <w:lang w:eastAsia="es-ES"/>
+        </w:rPr>
+        <w:t>.</w:t>
+      </w:r>
+      <w:r>
+        <w:rPr>
+          <w:rFonts w:ascii="Consolas" w:eastAsia="Times New Roman" w:hAnsi="Consolas" w:cs="Times New Roman"/>
+          <w:color w:val="9CDCFE"/>
+          <w:sz w:val="21"/>
+          <w:szCs w:val="21"/>
+          <w:lang w:eastAsia="es-ES"/>
+        </w:rPr>
+        <w:t>opacity</w:t>
+      </w:r>
+      <w:r>
+        <w:rPr>
+          <w:rFonts w:ascii="Consolas" w:eastAsia="Times New Roman" w:hAnsi="Consolas" w:cs="Times New Roman"/>
+          <w:color w:val="D4D4D4"/>
+          <w:sz w:val="21"/>
+          <w:szCs w:val="21"/>
+          <w:lang w:eastAsia="es-ES"/>
+        </w:rPr>
+        <w:t xml:space="preserve"> = </w:t>
+      </w:r>
+      <w:r>
+        <w:rPr>
+          <w:rFonts w:ascii="Consolas" w:eastAsia="Times New Roman" w:hAnsi="Consolas" w:cs="Times New Roman"/>
+          <w:color w:val="CE9178"/>
+          <w:sz w:val="21"/>
+          <w:szCs w:val="21"/>
+          <w:lang w:eastAsia="es-ES"/>
+        </w:rPr>
+        <w:t>"1"</w:t>
+      </w:r>
+      <w:r>
+        <w:rPr>
+          <w:rFonts w:ascii="Consolas" w:eastAsia="Times New Roman" w:hAnsi="Consolas" w:cs="Times New Roman"/>
+          <w:color w:val="D4D4D4"/>
+          <w:sz w:val="21"/>
+          <w:szCs w:val="21"/>
+          <w:lang w:eastAsia="es-ES"/>
+        </w:rPr>
+        <w:t>;</w:t>
+      </w:r>
+    </w:p>
+    <w:p>
+      <w:pPr>
+        <w:shd w:val="clear" w:color="auto" w:fill="1E1E1E"/>
+        <w:spacing w:after="0" w:line="285" w:lineRule="atLeast"/>
+        <w:rPr>
+          <w:rFonts w:ascii="Consolas" w:eastAsia="Times New Roman" w:hAnsi="Consolas" w:cs="Times New Roman"/>
+          <w:color w:val="D4D4D4"/>
+          <w:sz w:val="21"/>
+          <w:szCs w:val="21"/>
+          <w:lang w:eastAsia="es-ES"/>
+        </w:rPr>
+      </w:pPr>
+      <w:r>
+        <w:rPr>
+          <w:rFonts w:ascii="Consolas" w:eastAsia="Times New Roman" w:hAnsi="Consolas" w:cs="Times New Roman"/>
+          <w:color w:val="D4D4D4"/>
+          <w:sz w:val="21"/>
+          <w:szCs w:val="21"/>
+          <w:lang w:eastAsia="es-ES"/>
+        </w:rPr>
+        <w:t>});</w:t>
+      </w:r>
+    </w:p>
+    <w:p>
+      <w:pPr>
         <w:spacing w:line="360" w:lineRule="auto"/>
         <w:jc w:val="both"/>
       </w:pPr>
+      <w:r>
+        <w:t xml:space="preserve"> </w:t>
+      </w:r>
     </w:p>
     <w:p>
       <w:pPr>
@@ -1702,147 +2397,246 @@
         </w:numPr>
       </w:pPr>
       <w:r>
-        <w:t>Adecuación de la temática y estructura de la práctica</w:t>
+        <w:t>Utilizaciónde clip-path</w:t>
       </w:r>
     </w:p>
-    <w:p/>
     <w:p>
       <w:pPr>
         <w:spacing w:line="360" w:lineRule="auto"/>
         <w:jc w:val="both"/>
       </w:pPr>
-      <w:r>
-        <w:t xml:space="preserve">La temática de la página web está enfocada en la serie canadiense </w:t>
-      </w:r>
-      <w:r>
-        <w:rPr>
-          <w:i/>
-          <w:iCs/>
-        </w:rPr>
-        <w:t xml:space="preserve">Anne </w:t>
-      </w:r>
-      <w:proofErr w:type="spellStart"/>
-      <w:r>
-        <w:rPr>
-          <w:i/>
-          <w:iCs/>
-        </w:rPr>
-        <w:t>with</w:t>
-      </w:r>
-      <w:proofErr w:type="spellEnd"/>
-      <w:r>
-        <w:rPr>
-          <w:i/>
-          <w:iCs/>
-        </w:rPr>
-        <w:t xml:space="preserve"> </w:t>
-      </w:r>
-      <w:proofErr w:type="spellStart"/>
-      <w:r>
-        <w:rPr>
-          <w:i/>
-          <w:iCs/>
-        </w:rPr>
-        <w:t>an</w:t>
-      </w:r>
-      <w:proofErr w:type="spellEnd"/>
-      <w:r>
-        <w:rPr>
-          <w:i/>
-          <w:iCs/>
-        </w:rPr>
-        <w:t xml:space="preserve"> “E”</w:t>
-      </w:r>
-      <w:r>
-        <w:t>. La web dispone de una serie de páginas en base a los requisitos de estructura para la entrega.</w:t>
-      </w:r>
     </w:p>
     <w:p>
       <w:pPr>
-        <w:pStyle w:val="Prrafodelista"/>
-        <w:numPr>
-          <w:ilvl w:val="0"/>
-          <w:numId w:val="15"/>
-        </w:numPr>
         <w:spacing w:line="360" w:lineRule="auto"/>
         <w:jc w:val="both"/>
       </w:pPr>
       <w:r>
-        <w:t>Portada</w:t>
-      </w:r>
-      <w:r>
-        <w:t>/presentación</w:t>
-      </w:r>
-      <w:r>
-        <w:t xml:space="preserve">: página de </w:t>
-      </w:r>
-      <w:r>
-        <w:t>“I</w:t>
-      </w:r>
-      <w:r>
-        <w:t>nicio</w:t>
-      </w:r>
-      <w:r>
-        <w:t>”</w:t>
-      </w:r>
-      <w:r>
-        <w:t xml:space="preserve"> con un banner, descripción de la página web y un vídeo </w:t>
-      </w:r>
-      <w:r>
-        <w:t>sobre el tráiler de la serie.</w:t>
+        <w:t xml:space="preserve">Los ejemplos del uso de clip-path se pueden observar también en la </w:t>
+      </w:r>
+      <w:r>
+        <w:t xml:space="preserve">página de </w:t>
+      </w:r>
+      <w:r>
+        <w:t>categoría de los personajes, en donde las fotos se han cortado siguiendo la forma de un círculo:</w:t>
       </w:r>
     </w:p>
     <w:p>
       <w:pPr>
-        <w:pStyle w:val="Prrafodelista"/>
-        <w:numPr>
-          <w:ilvl w:val="0"/>
-          <w:numId w:val="15"/>
-        </w:numPr>
+        <w:shd w:val="clear" w:color="auto" w:fill="1E1E1E"/>
+        <w:spacing w:after="0" w:line="285" w:lineRule="atLeast"/>
+        <w:rPr>
+          <w:rFonts w:ascii="Consolas" w:eastAsia="Times New Roman" w:hAnsi="Consolas" w:cs="Times New Roman"/>
+          <w:color w:val="D4D4D4"/>
+          <w:sz w:val="21"/>
+          <w:szCs w:val="21"/>
+          <w:lang w:val="en-US" w:eastAsia="es-ES"/>
+        </w:rPr>
+      </w:pPr>
+      <w:r>
+        <w:rPr>
+          <w:rFonts w:ascii="Consolas" w:eastAsia="Times New Roman" w:hAnsi="Consolas" w:cs="Times New Roman"/>
+          <w:color w:val="D7BA7D"/>
+          <w:sz w:val="21"/>
+          <w:szCs w:val="21"/>
+          <w:lang w:val="en-US" w:eastAsia="es-ES"/>
+        </w:rPr>
+        <w:t>.box</w:t>
+      </w:r>
+      <w:r>
+        <w:rPr>
+          <w:rFonts w:ascii="Consolas" w:eastAsia="Times New Roman" w:hAnsi="Consolas" w:cs="Times New Roman"/>
+          <w:color w:val="D4D4D4"/>
+          <w:sz w:val="21"/>
+          <w:szCs w:val="21"/>
+          <w:lang w:val="en-US" w:eastAsia="es-ES"/>
+        </w:rPr>
+        <w:t xml:space="preserve"> </w:t>
+      </w:r>
+      <w:r>
+        <w:rPr>
+          <w:rFonts w:ascii="Consolas" w:eastAsia="Times New Roman" w:hAnsi="Consolas" w:cs="Times New Roman"/>
+          <w:color w:val="D7BA7D"/>
+          <w:sz w:val="21"/>
+          <w:szCs w:val="21"/>
+          <w:lang w:val="en-US" w:eastAsia="es-ES"/>
+        </w:rPr>
+        <w:t>img</w:t>
+      </w:r>
+      <w:r>
+        <w:rPr>
+          <w:rFonts w:ascii="Consolas" w:eastAsia="Times New Roman" w:hAnsi="Consolas" w:cs="Times New Roman"/>
+          <w:color w:val="D4D4D4"/>
+          <w:sz w:val="21"/>
+          <w:szCs w:val="21"/>
+          <w:lang w:val="en-US" w:eastAsia="es-ES"/>
+        </w:rPr>
+        <w:t xml:space="preserve"> {</w:t>
+      </w:r>
+    </w:p>
+    <w:p>
+      <w:pPr>
+        <w:shd w:val="clear" w:color="auto" w:fill="1E1E1E"/>
+        <w:spacing w:after="0" w:line="285" w:lineRule="atLeast"/>
+        <w:rPr>
+          <w:rFonts w:ascii="Consolas" w:eastAsia="Times New Roman" w:hAnsi="Consolas" w:cs="Times New Roman"/>
+          <w:color w:val="D4D4D4"/>
+          <w:sz w:val="21"/>
+          <w:szCs w:val="21"/>
+          <w:lang w:val="en-US" w:eastAsia="es-ES"/>
+        </w:rPr>
+      </w:pPr>
+      <w:r>
+        <w:rPr>
+          <w:rFonts w:ascii="Consolas" w:eastAsia="Times New Roman" w:hAnsi="Consolas" w:cs="Times New Roman"/>
+          <w:color w:val="D4D4D4"/>
+          <w:sz w:val="21"/>
+          <w:szCs w:val="21"/>
+          <w:lang w:val="en-US" w:eastAsia="es-ES"/>
+        </w:rPr>
+        <w:t xml:space="preserve">  </w:t>
+      </w:r>
+      <w:r>
+        <w:rPr>
+          <w:rFonts w:ascii="Consolas" w:eastAsia="Times New Roman" w:hAnsi="Consolas" w:cs="Times New Roman"/>
+          <w:color w:val="9CDCFE"/>
+          <w:sz w:val="21"/>
+          <w:szCs w:val="21"/>
+          <w:lang w:val="en-US" w:eastAsia="es-ES"/>
+        </w:rPr>
+        <w:t>clip-path</w:t>
+      </w:r>
+      <w:r>
+        <w:rPr>
+          <w:rFonts w:ascii="Consolas" w:eastAsia="Times New Roman" w:hAnsi="Consolas" w:cs="Times New Roman"/>
+          <w:color w:val="D4D4D4"/>
+          <w:sz w:val="21"/>
+          <w:szCs w:val="21"/>
+          <w:lang w:val="en-US" w:eastAsia="es-ES"/>
+        </w:rPr>
+        <w:t xml:space="preserve">: </w:t>
+      </w:r>
+      <w:r>
+        <w:rPr>
+          <w:rFonts w:ascii="Consolas" w:eastAsia="Times New Roman" w:hAnsi="Consolas" w:cs="Times New Roman"/>
+          <w:color w:val="DCDCAA"/>
+          <w:sz w:val="21"/>
+          <w:szCs w:val="21"/>
+          <w:lang w:val="en-US" w:eastAsia="es-ES"/>
+        </w:rPr>
+        <w:t>circle</w:t>
+      </w:r>
+      <w:r>
+        <w:rPr>
+          <w:rFonts w:ascii="Consolas" w:eastAsia="Times New Roman" w:hAnsi="Consolas" w:cs="Times New Roman"/>
+          <w:color w:val="D4D4D4"/>
+          <w:sz w:val="21"/>
+          <w:szCs w:val="21"/>
+          <w:lang w:val="en-US" w:eastAsia="es-ES"/>
+        </w:rPr>
+        <w:t>(</w:t>
+      </w:r>
+      <w:r>
+        <w:rPr>
+          <w:rFonts w:ascii="Consolas" w:eastAsia="Times New Roman" w:hAnsi="Consolas" w:cs="Times New Roman"/>
+          <w:color w:val="B5CEA8"/>
+          <w:sz w:val="21"/>
+          <w:szCs w:val="21"/>
+          <w:lang w:val="en-US" w:eastAsia="es-ES"/>
+        </w:rPr>
+        <w:t>30%</w:t>
+      </w:r>
+      <w:r>
+        <w:rPr>
+          <w:rFonts w:ascii="Consolas" w:eastAsia="Times New Roman" w:hAnsi="Consolas" w:cs="Times New Roman"/>
+          <w:color w:val="D4D4D4"/>
+          <w:sz w:val="21"/>
+          <w:szCs w:val="21"/>
+          <w:lang w:val="en-US" w:eastAsia="es-ES"/>
+        </w:rPr>
+        <w:t xml:space="preserve"> at </w:t>
+      </w:r>
+      <w:r>
+        <w:rPr>
+          <w:rFonts w:ascii="Consolas" w:eastAsia="Times New Roman" w:hAnsi="Consolas" w:cs="Times New Roman"/>
+          <w:color w:val="B5CEA8"/>
+          <w:sz w:val="21"/>
+          <w:szCs w:val="21"/>
+          <w:lang w:val="en-US" w:eastAsia="es-ES"/>
+        </w:rPr>
+        <w:t>50%</w:t>
+      </w:r>
+      <w:r>
+        <w:rPr>
+          <w:rFonts w:ascii="Consolas" w:eastAsia="Times New Roman" w:hAnsi="Consolas" w:cs="Times New Roman"/>
+          <w:color w:val="D4D4D4"/>
+          <w:sz w:val="21"/>
+          <w:szCs w:val="21"/>
+          <w:lang w:val="en-US" w:eastAsia="es-ES"/>
+        </w:rPr>
+        <w:t xml:space="preserve"> </w:t>
+      </w:r>
+      <w:r>
+        <w:rPr>
+          <w:rFonts w:ascii="Consolas" w:eastAsia="Times New Roman" w:hAnsi="Consolas" w:cs="Times New Roman"/>
+          <w:color w:val="B5CEA8"/>
+          <w:sz w:val="21"/>
+          <w:szCs w:val="21"/>
+          <w:lang w:val="en-US" w:eastAsia="es-ES"/>
+        </w:rPr>
+        <w:t>50%</w:t>
+      </w:r>
+      <w:r>
+        <w:rPr>
+          <w:rFonts w:ascii="Consolas" w:eastAsia="Times New Roman" w:hAnsi="Consolas" w:cs="Times New Roman"/>
+          <w:color w:val="D4D4D4"/>
+          <w:sz w:val="21"/>
+          <w:szCs w:val="21"/>
+          <w:lang w:val="en-US" w:eastAsia="es-ES"/>
+        </w:rPr>
+        <w:t>);</w:t>
+      </w:r>
+    </w:p>
+    <w:p>
+      <w:pPr>
+        <w:shd w:val="clear" w:color="auto" w:fill="1E1E1E"/>
+        <w:spacing w:after="0" w:line="285" w:lineRule="atLeast"/>
+        <w:rPr>
+          <w:rFonts w:ascii="Consolas" w:eastAsia="Times New Roman" w:hAnsi="Consolas" w:cs="Times New Roman"/>
+          <w:color w:val="D4D4D4"/>
+          <w:sz w:val="21"/>
+          <w:szCs w:val="21"/>
+          <w:lang w:eastAsia="es-ES"/>
+        </w:rPr>
+      </w:pPr>
+      <w:r>
+        <w:rPr>
+          <w:rFonts w:ascii="Consolas" w:eastAsia="Times New Roman" w:hAnsi="Consolas" w:cs="Times New Roman"/>
+          <w:color w:val="D4D4D4"/>
+          <w:sz w:val="21"/>
+          <w:szCs w:val="21"/>
+          <w:lang w:eastAsia="es-ES"/>
+        </w:rPr>
+        <w:t>}</w:t>
+      </w:r>
+    </w:p>
+    <w:p>
+      <w:pPr>
         <w:spacing w:line="360" w:lineRule="auto"/>
         <w:jc w:val="both"/>
       </w:pPr>
-      <w:r>
-        <w:t xml:space="preserve">Categoría: </w:t>
-      </w:r>
-      <w:r>
-        <w:t>Se distinguieron dos tipos de categoría, siendo estos el menú de navegación visible en todas las páginas y el listado de personajes principales. Desde la barra de navegación se puede acceder a todas las páginas y desde cualquiera de ellas. Así mismo, la categoría de personajes se encuentra seleccionando la opción “Personajes” de la barra de navegación.</w:t>
-      </w:r>
     </w:p>
     <w:p>
       <w:pPr>
-        <w:pStyle w:val="Prrafodelista"/>
-        <w:numPr>
-          <w:ilvl w:val="0"/>
-          <w:numId w:val="15"/>
-        </w:numPr>
         <w:spacing w:line="360" w:lineRule="auto"/>
         <w:jc w:val="both"/>
       </w:pPr>
       <w:r>
-        <w:t>Detalle: se distinguen las páginas “Argumento”, “Temas”, “Enlaces de Interés”, así como la descripción de los personajes en el submenú.</w:t>
-      </w:r>
-    </w:p>
-    <w:p>
-      <w:pPr>
-        <w:pStyle w:val="Prrafodelista"/>
-        <w:numPr>
-          <w:ilvl w:val="0"/>
-          <w:numId w:val="15"/>
-        </w:numPr>
-        <w:spacing w:line="360" w:lineRule="auto"/>
-        <w:jc w:val="both"/>
-      </w:pPr>
-      <w:r>
-        <w:t>Enlaces: se accede desde “Enlaces de Interés” en la barra de navegación con un listado de las fuentes consultadas para la elaboración del contenido escrito.</w:t>
-      </w:r>
-    </w:p>
-    <w:p>
-      <w:pPr>
-        <w:pStyle w:val="Prrafodelista"/>
-        <w:spacing w:line="360" w:lineRule="auto"/>
-        <w:jc w:val="both"/>
-      </w:pPr>
+        <w:t xml:space="preserve">Aunque era tentador utilizar formas más </w:t>
+      </w:r>
+      <w:r>
+        <w:t>vistosas como una estrella o un corazón, se ha optado por un diseño más neutro.</w:t>
+      </w:r>
     </w:p>
     <w:p>
       <w:pPr>
@@ -1853,7 +2647,7 @@
         </w:numPr>
       </w:pPr>
       <w:r>
-        <w:t>Diseño responsive, complejidad y estética</w:t>
+        <w:t>Adecuación a estándares y calidad de código en general</w:t>
       </w:r>
     </w:p>
     <w:p/>
@@ -1863,437 +2657,117 @@
         <w:jc w:val="both"/>
       </w:pPr>
       <w:r>
-        <w:t>En cuanto a la parte responsive, desde el principio del desarrollo se ha trabajado con porcentajes a la hora de aplicar estilos</w:t>
-      </w:r>
-      <w:r>
-        <w:t>,</w:t>
-      </w:r>
-      <w:r>
-        <w:t xml:space="preserve"> así como el uso de</w:t>
-      </w:r>
-      <w:r>
-        <w:t xml:space="preserve"> </w:t>
-      </w:r>
-      <w:proofErr w:type="spellStart"/>
-      <w:r>
-        <w:t>Grid</w:t>
-      </w:r>
-      <w:proofErr w:type="spellEnd"/>
-      <w:r>
-        <w:t xml:space="preserve"> para la ubicación</w:t>
-      </w:r>
-      <w:r>
-        <w:t xml:space="preserve"> y distribución</w:t>
-      </w:r>
-      <w:r>
-        <w:t xml:space="preserve"> de elementos. No obstante, la página no acaba de ser del todo responsable en pantallas pequeñas. Ha quedado pendiente el uso de Media </w:t>
-      </w:r>
-      <w:proofErr w:type="spellStart"/>
-      <w:r>
-        <w:t>Queries</w:t>
-      </w:r>
-      <w:proofErr w:type="spellEnd"/>
-      <w:r>
-        <w:t xml:space="preserve"> para conseguir una versión móvil adecuada. Se empezó a hacer testeo para pantallas más pequeñas pero los elementos no acababan de encajar correctamente. Queda pues pendiente trabajar con la parte responsive y el ajuste de las cajas. </w:t>
+        <w:t>Con la intención de seguir las reglas básicas del WCAG 2.1, se han recurrido a los siguientes métodos:</w:t>
       </w:r>
     </w:p>
     <w:p>
       <w:pPr>
+        <w:pStyle w:val="Prrafodelista"/>
+        <w:numPr>
+          <w:ilvl w:val="0"/>
+          <w:numId w:val="16"/>
+        </w:numPr>
         <w:spacing w:line="360" w:lineRule="auto"/>
         <w:jc w:val="both"/>
       </w:pPr>
+      <w:r>
+        <w:t>Descripción de todas las imágenes con el atributo alt para los lectores de pantalla.</w:t>
+      </w:r>
     </w:p>
     <w:p>
       <w:pPr>
+        <w:pStyle w:val="Prrafodelista"/>
+        <w:numPr>
+          <w:ilvl w:val="0"/>
+          <w:numId w:val="16"/>
+        </w:numPr>
+        <w:spacing w:line="360" w:lineRule="auto"/>
+        <w:jc w:val="both"/>
+      </w:pPr>
+      <w:r>
+        <w:t>Uso de dos colores principales para controlar el contraste y facilitar la lectura del contenido de la página web.</w:t>
+      </w:r>
+    </w:p>
+    <w:p>
+      <w:pPr>
+        <w:pStyle w:val="Prrafodelista"/>
+        <w:numPr>
+          <w:ilvl w:val="0"/>
+          <w:numId w:val="16"/>
+        </w:numPr>
+        <w:spacing w:line="360" w:lineRule="auto"/>
+        <w:jc w:val="both"/>
+      </w:pPr>
+      <w:r>
+        <w:t>Tamaño estándar de los elementos visuales y texto para que sea fácil identificarlos.</w:t>
+      </w:r>
+    </w:p>
+    <w:p>
+      <w:pPr>
+        <w:pStyle w:val="Prrafodelista"/>
+        <w:numPr>
+          <w:ilvl w:val="0"/>
+          <w:numId w:val="16"/>
+        </w:numPr>
+        <w:spacing w:line="360" w:lineRule="auto"/>
+        <w:jc w:val="both"/>
+      </w:pPr>
+      <w:r>
+        <w:lastRenderedPageBreak/>
+        <w:t>Distribución intuitiva y clara de todos los elementos de la página: barra de navegación, contenido y footer. También se ha utilizado grid para distribuir claramente las partes principales del contenido y separar los elementos audiovisuales del texto.</w:t>
+      </w:r>
+    </w:p>
+    <w:p>
+      <w:pPr>
         <w:pStyle w:val="Ttulo1"/>
         <w:numPr>
-          <w:ilvl w:val="0"/>
+          <w:ilvl w:val="1"/>
           <w:numId w:val="8"/>
         </w:numPr>
-      </w:pPr>
-      <w:r>
-        <w:t>Semántica y accesibilidad</w:t>
+        <w:rPr>
+          <w:shd w:val="clear" w:color="auto" w:fill="FFFFFF"/>
+        </w:rPr>
+      </w:pPr>
+      <w:r>
+        <w:rPr>
+          <w:shd w:val="clear" w:color="auto" w:fill="FFFFFF"/>
+        </w:rPr>
+        <w:t>Enlaces</w:t>
       </w:r>
     </w:p>
     <w:p/>
     <w:p>
-      <w:pPr>
-        <w:spacing w:line="360" w:lineRule="auto"/>
-        <w:jc w:val="both"/>
-      </w:pPr>
-      <w:r>
-        <w:t>Con tal de crear una web lo más accesible posible, se ha optado por los siguientes métodos:</w:t>
-      </w:r>
+      <w:r>
+        <w:t xml:space="preserve">Enlace al repositorio en GitHub: </w:t>
+      </w:r>
+      <w:hyperlink r:id="rId10" w:history="1">
+        <w:r>
+          <w:rPr>
+            <w:rStyle w:val="Hipervnculo"/>
+          </w:rPr>
+          <w:t>https://github.com/Michely05/Anne-With-An-E-PEC2</w:t>
+        </w:r>
+      </w:hyperlink>
     </w:p>
     <w:p>
-      <w:pPr>
-        <w:pStyle w:val="Prrafodelista"/>
-        <w:numPr>
-          <w:ilvl w:val="0"/>
-          <w:numId w:val="15"/>
-        </w:numPr>
-        <w:spacing w:line="360" w:lineRule="auto"/>
-        <w:jc w:val="both"/>
-      </w:pPr>
-      <w:r>
-        <w:lastRenderedPageBreak/>
-        <w:t>Paleta de colores: una gama de colores que contiene blanco, negro, un tono claro (amarillo) y un tono oscuro (marrón) para así crear contraste entre ellos y que el texto sea fácilmente legible.</w:t>
-      </w:r>
-    </w:p>
-    <w:p>
-      <w:pPr>
-        <w:pStyle w:val="Prrafodelista"/>
-        <w:numPr>
-          <w:ilvl w:val="0"/>
-          <w:numId w:val="15"/>
-        </w:numPr>
-        <w:spacing w:line="360" w:lineRule="auto"/>
-        <w:jc w:val="both"/>
-      </w:pPr>
-      <w:r>
-        <w:t xml:space="preserve">Tamaños: se ha tenido en cuenta las dimensiones de la fuente para los títulos, texto de párrafos, e imágenes para que los elementos de la página sean fácilmente reconocibles incluso desde una distancia más </w:t>
-      </w:r>
-      <w:r>
-        <w:t>alejada de la pantalla.</w:t>
-      </w:r>
-    </w:p>
-    <w:p>
-      <w:pPr>
-        <w:pStyle w:val="Prrafodelista"/>
-        <w:numPr>
-          <w:ilvl w:val="0"/>
-          <w:numId w:val="15"/>
-        </w:numPr>
-        <w:spacing w:line="360" w:lineRule="auto"/>
-        <w:jc w:val="both"/>
-      </w:pPr>
-      <w:r>
-        <w:t xml:space="preserve">Descripción de las imágenes: cada una de las imágenes disponen de una descripción con </w:t>
-      </w:r>
-      <w:proofErr w:type="spellStart"/>
-      <w:r>
-        <w:t>alt</w:t>
-      </w:r>
-      <w:proofErr w:type="spellEnd"/>
-      <w:r>
-        <w:t>, de manera que pueden ser reconocidos por lectores de pantalla.</w:t>
-      </w:r>
-    </w:p>
-    <w:p>
-      <w:pPr>
-        <w:pStyle w:val="Prrafodelista"/>
-        <w:numPr>
-          <w:ilvl w:val="0"/>
-          <w:numId w:val="15"/>
-        </w:numPr>
-        <w:spacing w:line="360" w:lineRule="auto"/>
-        <w:jc w:val="both"/>
-      </w:pPr>
-      <w:r>
-        <w:t xml:space="preserve">Distribución: La distribución de las cajas con el texto y contenido audiovisual siguen un estilo sencillo y fácil de identificar, </w:t>
-      </w:r>
-      <w:r>
-        <w:t>dejando</w:t>
-      </w:r>
-      <w:r>
-        <w:t xml:space="preserve"> </w:t>
-      </w:r>
-      <w:r>
-        <w:t>espacio</w:t>
-      </w:r>
-      <w:r>
-        <w:t xml:space="preserve"> entre cada elemento</w:t>
-      </w:r>
-      <w:r>
-        <w:t xml:space="preserve"> y que no resulte en pantallas demasiado cargadas de información.</w:t>
-      </w:r>
-    </w:p>
-    <w:p>
-      <w:pPr>
-        <w:pStyle w:val="Prrafodelista"/>
-        <w:spacing w:line="360" w:lineRule="auto"/>
-        <w:jc w:val="both"/>
-      </w:pPr>
-    </w:p>
-    <w:p>
-      <w:pPr>
-        <w:pStyle w:val="Ttulo1"/>
-        <w:numPr>
-          <w:ilvl w:val="0"/>
-          <w:numId w:val="8"/>
-        </w:numPr>
-      </w:pPr>
-      <w:r>
-        <w:t>Publicación a internet</w:t>
-      </w:r>
-    </w:p>
-    <w:p>
-      <w:pPr>
-        <w:spacing w:line="360" w:lineRule="auto"/>
-        <w:jc w:val="both"/>
-        <w:rPr>
-          <w:rFonts w:asciiTheme="majorHAnsi" w:hAnsiTheme="majorHAnsi" w:cstheme="majorHAnsi"/>
-          <w:shd w:val="clear" w:color="auto" w:fill="FFFFFF"/>
-        </w:rPr>
-      </w:pPr>
-    </w:p>
-    <w:p>
-      <w:pPr>
-        <w:spacing w:line="360" w:lineRule="auto"/>
-        <w:jc w:val="both"/>
-      </w:pPr>
-      <w:r>
-        <w:t xml:space="preserve">La publicación a internet es otra de las dificultades que ha tenido el proyecto. Inicialmente, se apostó por GitHub </w:t>
-      </w:r>
-      <w:r>
-        <w:t>P</w:t>
-      </w:r>
-      <w:r>
-        <w:t xml:space="preserve">ages para publicar la página </w:t>
-      </w:r>
-      <w:proofErr w:type="gramStart"/>
-      <w:r>
-        <w:t>web</w:t>
-      </w:r>
-      <w:proofErr w:type="gramEnd"/>
-      <w:r>
-        <w:t xml:space="preserve"> pero la plataforma requería que el proyecto tuviera el archivo </w:t>
-      </w:r>
-      <w:proofErr w:type="spellStart"/>
-      <w:r>
-        <w:t>index</w:t>
-      </w:r>
-      <w:proofErr w:type="spellEnd"/>
-      <w:r>
-        <w:t xml:space="preserve"> en la raíz, cosa que suponía cambiar todos los enlaces de cada página</w:t>
-      </w:r>
-      <w:r>
-        <w:t xml:space="preserve"> y reubicar algunos archivos</w:t>
-      </w:r>
-      <w:r>
-        <w:t xml:space="preserve">. Por ello, finalmente se optó por </w:t>
-      </w:r>
-      <w:proofErr w:type="spellStart"/>
-      <w:r>
-        <w:t>Vercel</w:t>
-      </w:r>
-      <w:proofErr w:type="spellEnd"/>
-      <w:r>
-        <w:t xml:space="preserve">. No obstante, durante el momento de </w:t>
-      </w:r>
-      <w:proofErr w:type="spellStart"/>
-      <w:r>
-        <w:t>Deployment</w:t>
-      </w:r>
-      <w:proofErr w:type="spellEnd"/>
-      <w:r>
-        <w:t xml:space="preserve">, </w:t>
-      </w:r>
-      <w:proofErr w:type="spellStart"/>
-      <w:r>
-        <w:t>Vercel</w:t>
-      </w:r>
-      <w:proofErr w:type="spellEnd"/>
-      <w:r>
-        <w:t xml:space="preserve"> lanzaba el error </w:t>
-      </w:r>
-      <w:proofErr w:type="spellStart"/>
-      <w:r>
-        <w:rPr>
-          <w:i/>
-          <w:iCs/>
-        </w:rPr>
-        <w:t>Command</w:t>
-      </w:r>
-      <w:proofErr w:type="spellEnd"/>
-      <w:r>
-        <w:rPr>
-          <w:i/>
-          <w:iCs/>
-        </w:rPr>
-        <w:t xml:space="preserve"> “</w:t>
-      </w:r>
-      <w:proofErr w:type="spellStart"/>
-      <w:r>
-        <w:rPr>
-          <w:i/>
-          <w:iCs/>
-        </w:rPr>
-        <w:t>npm</w:t>
-      </w:r>
-      <w:proofErr w:type="spellEnd"/>
-      <w:r>
-        <w:rPr>
-          <w:i/>
-          <w:iCs/>
-        </w:rPr>
-        <w:t xml:space="preserve"> run </w:t>
-      </w:r>
-      <w:proofErr w:type="spellStart"/>
-      <w:r>
-        <w:rPr>
-          <w:i/>
-          <w:iCs/>
-        </w:rPr>
-        <w:t>build</w:t>
-      </w:r>
-      <w:proofErr w:type="spellEnd"/>
-      <w:r>
-        <w:rPr>
-          <w:i/>
-          <w:iCs/>
-        </w:rPr>
-        <w:t xml:space="preserve">” </w:t>
-      </w:r>
-      <w:proofErr w:type="spellStart"/>
-      <w:r>
-        <w:rPr>
-          <w:i/>
-          <w:iCs/>
-        </w:rPr>
-        <w:t>exited</w:t>
-      </w:r>
-      <w:proofErr w:type="spellEnd"/>
-      <w:r>
-        <w:rPr>
-          <w:i/>
-          <w:iCs/>
-        </w:rPr>
-        <w:t xml:space="preserve"> </w:t>
-      </w:r>
-      <w:proofErr w:type="spellStart"/>
-      <w:r>
-        <w:rPr>
-          <w:i/>
-          <w:iCs/>
-        </w:rPr>
-        <w:t>with</w:t>
-      </w:r>
-      <w:proofErr w:type="spellEnd"/>
-      <w:r>
-        <w:rPr>
-          <w:i/>
-          <w:iCs/>
-        </w:rPr>
-        <w:t xml:space="preserve"> 126</w:t>
-      </w:r>
-      <w:r>
-        <w:t xml:space="preserve">. Después de investigar y hacer testeos con la carpeta </w:t>
-      </w:r>
-      <w:proofErr w:type="spellStart"/>
-      <w:r>
-        <w:t>node_modules</w:t>
-      </w:r>
-      <w:proofErr w:type="spellEnd"/>
-      <w:r>
-        <w:t xml:space="preserve">, la publicación pudo completarse al eliminar algunas dependencias del </w:t>
-      </w:r>
-      <w:proofErr w:type="spellStart"/>
-      <w:proofErr w:type="gramStart"/>
-      <w:r>
-        <w:t>package.json</w:t>
-      </w:r>
-      <w:proofErr w:type="spellEnd"/>
-      <w:proofErr w:type="gramEnd"/>
-      <w:r>
-        <w:t xml:space="preserve"> e ignorar las carpetas </w:t>
-      </w:r>
-      <w:proofErr w:type="spellStart"/>
-      <w:r>
-        <w:t>node_modules</w:t>
-      </w:r>
-      <w:proofErr w:type="spellEnd"/>
-      <w:r>
-        <w:t xml:space="preserve"> y </w:t>
-      </w:r>
-      <w:proofErr w:type="spellStart"/>
-      <w:r>
-        <w:t>parcel</w:t>
-      </w:r>
-      <w:proofErr w:type="spellEnd"/>
-      <w:r>
-        <w:t>-cache</w:t>
-      </w:r>
-      <w:r>
-        <w:t>,</w:t>
-      </w:r>
-      <w:r>
-        <w:t xml:space="preserve"> </w:t>
-      </w:r>
-      <w:r>
-        <w:t xml:space="preserve">ya </w:t>
-      </w:r>
-      <w:r>
-        <w:t>que creaban conflicto.</w:t>
-      </w:r>
-    </w:p>
-    <w:p>
-      <w:pPr>
-        <w:spacing w:line="360" w:lineRule="auto"/>
-        <w:jc w:val="both"/>
-      </w:pPr>
-    </w:p>
-    <w:p>
-      <w:pPr>
-        <w:pStyle w:val="Ttulo1"/>
-        <w:numPr>
-          <w:ilvl w:val="0"/>
-          <w:numId w:val="8"/>
-        </w:numPr>
-        <w:rPr>
-          <w:shd w:val="clear" w:color="auto" w:fill="FFFFFF"/>
-        </w:rPr>
-      </w:pPr>
-      <w:r>
-        <w:rPr>
-          <w:shd w:val="clear" w:color="auto" w:fill="FFFFFF"/>
-        </w:rPr>
-        <w:t>Enlaces</w:t>
-      </w:r>
-    </w:p>
-    <w:p/>
-    <w:p>
-      <w:r>
-        <w:t xml:space="preserve">Enlace al repositorio en GitHub: </w:t>
+      <w:r>
+        <w:t xml:space="preserve">Enlace a la página web: </w:t>
       </w:r>
       <w:hyperlink r:id="rId11" w:history="1">
         <w:r>
           <w:rPr>
             <w:rStyle w:val="Hipervnculo"/>
           </w:rPr>
-          <w:t>https://github.com/Michely05/Descubriendo-a-Anne-with-an-E</w:t>
+          <w:t>https://anne-with-an-e-pec-2.vercel.app/</w:t>
         </w:r>
       </w:hyperlink>
+      <w:r>
+        <w:t xml:space="preserve"> (error 404, pendiente de revisión).</w:t>
+      </w:r>
     </w:p>
-    <w:p>
-      <w:r>
-        <w:t xml:space="preserve">Enlace a la página web: </w:t>
-      </w:r>
-      <w:hyperlink r:id="rId12" w:history="1">
-        <w:r>
-          <w:rPr>
-            <w:rStyle w:val="Hipervnculo"/>
-          </w:rPr>
-          <w:t>https://descubriendo-a-anne-with-a</w:t>
-        </w:r>
-        <w:r>
-          <w:rPr>
-            <w:rStyle w:val="Hipervnculo"/>
-          </w:rPr>
-          <w:t>n</w:t>
-        </w:r>
-        <w:r>
-          <w:rPr>
-            <w:rStyle w:val="Hipervnculo"/>
-          </w:rPr>
-          <w:t>-e-r65a.vercel.app/</w:t>
-        </w:r>
-      </w:hyperlink>
-    </w:p>
-    <w:p/>
     <w:sectPr>
-      <w:headerReference w:type="default" r:id="rId13"/>
-      <w:footerReference w:type="default" r:id="rId14"/>
+      <w:headerReference w:type="default" r:id="rId12"/>
+      <w:footerReference w:type="default" r:id="rId13"/>
       <w:type w:val="continuous"/>
       <w:pgSz w:w="11906" w:h="16838"/>
       <w:pgMar w:top="1440" w:right="1440" w:bottom="1440" w:left="1440" w:header="708" w:footer="708" w:gutter="0"/>
@@ -3014,6 +3488,118 @@
     </w:lvl>
   </w:abstractNum>
   <w:abstractNum w:abstractNumId="5" w15:restartNumberingAfterBreak="0">
+    <w:nsid w:val="4D200991"/>
+    <w:multiLevelType w:val="hybridMultilevel"/>
+    <w:tmpl w:val="FD6EE936"/>
+    <w:lvl w:ilvl="0" w:tplc="75DCF0A2">
+      <w:numFmt w:val="bullet"/>
+      <w:lvlText w:val="-"/>
+      <w:lvlJc w:val="left"/>
+      <w:pPr>
+        <w:ind w:left="720" w:hanging="360"/>
+      </w:pPr>
+      <w:rPr>
+        <w:rFonts w:ascii="Calibri" w:eastAsiaTheme="minorHAnsi" w:hAnsi="Calibri" w:cs="Calibri" w:hint="default"/>
+      </w:rPr>
+    </w:lvl>
+    <w:lvl w:ilvl="1" w:tplc="0C0A0003" w:tentative="1">
+      <w:start w:val="1"/>
+      <w:numFmt w:val="bullet"/>
+      <w:lvlText w:val="o"/>
+      <w:lvlJc w:val="left"/>
+      <w:pPr>
+        <w:ind w:left="1440" w:hanging="360"/>
+      </w:pPr>
+      <w:rPr>
+        <w:rFonts w:ascii="Courier New" w:hAnsi="Courier New" w:cs="Courier New" w:hint="default"/>
+      </w:rPr>
+    </w:lvl>
+    <w:lvl w:ilvl="2" w:tplc="0C0A0005" w:tentative="1">
+      <w:start w:val="1"/>
+      <w:numFmt w:val="bullet"/>
+      <w:lvlText w:val=""/>
+      <w:lvlJc w:val="left"/>
+      <w:pPr>
+        <w:ind w:left="2160" w:hanging="360"/>
+      </w:pPr>
+      <w:rPr>
+        <w:rFonts w:ascii="Wingdings" w:hAnsi="Wingdings" w:hint="default"/>
+      </w:rPr>
+    </w:lvl>
+    <w:lvl w:ilvl="3" w:tplc="0C0A0001" w:tentative="1">
+      <w:start w:val="1"/>
+      <w:numFmt w:val="bullet"/>
+      <w:lvlText w:val=""/>
+      <w:lvlJc w:val="left"/>
+      <w:pPr>
+        <w:ind w:left="2880" w:hanging="360"/>
+      </w:pPr>
+      <w:rPr>
+        <w:rFonts w:ascii="Symbol" w:hAnsi="Symbol" w:hint="default"/>
+      </w:rPr>
+    </w:lvl>
+    <w:lvl w:ilvl="4" w:tplc="0C0A0003" w:tentative="1">
+      <w:start w:val="1"/>
+      <w:numFmt w:val="bullet"/>
+      <w:lvlText w:val="o"/>
+      <w:lvlJc w:val="left"/>
+      <w:pPr>
+        <w:ind w:left="3600" w:hanging="360"/>
+      </w:pPr>
+      <w:rPr>
+        <w:rFonts w:ascii="Courier New" w:hAnsi="Courier New" w:cs="Courier New" w:hint="default"/>
+      </w:rPr>
+    </w:lvl>
+    <w:lvl w:ilvl="5" w:tplc="0C0A0005" w:tentative="1">
+      <w:start w:val="1"/>
+      <w:numFmt w:val="bullet"/>
+      <w:lvlText w:val=""/>
+      <w:lvlJc w:val="left"/>
+      <w:pPr>
+        <w:ind w:left="4320" w:hanging="360"/>
+      </w:pPr>
+      <w:rPr>
+        <w:rFonts w:ascii="Wingdings" w:hAnsi="Wingdings" w:hint="default"/>
+      </w:rPr>
+    </w:lvl>
+    <w:lvl w:ilvl="6" w:tplc="0C0A0001" w:tentative="1">
+      <w:start w:val="1"/>
+      <w:numFmt w:val="bullet"/>
+      <w:lvlText w:val=""/>
+      <w:lvlJc w:val="left"/>
+      <w:pPr>
+        <w:ind w:left="5040" w:hanging="360"/>
+      </w:pPr>
+      <w:rPr>
+        <w:rFonts w:ascii="Symbol" w:hAnsi="Symbol" w:hint="default"/>
+      </w:rPr>
+    </w:lvl>
+    <w:lvl w:ilvl="7" w:tplc="0C0A0003" w:tentative="1">
+      <w:start w:val="1"/>
+      <w:numFmt w:val="bullet"/>
+      <w:lvlText w:val="o"/>
+      <w:lvlJc w:val="left"/>
+      <w:pPr>
+        <w:ind w:left="5760" w:hanging="360"/>
+      </w:pPr>
+      <w:rPr>
+        <w:rFonts w:ascii="Courier New" w:hAnsi="Courier New" w:cs="Courier New" w:hint="default"/>
+      </w:rPr>
+    </w:lvl>
+    <w:lvl w:ilvl="8" w:tplc="0C0A0005" w:tentative="1">
+      <w:start w:val="1"/>
+      <w:numFmt w:val="bullet"/>
+      <w:lvlText w:val=""/>
+      <w:lvlJc w:val="left"/>
+      <w:pPr>
+        <w:ind w:left="6480" w:hanging="360"/>
+      </w:pPr>
+      <w:rPr>
+        <w:rFonts w:ascii="Wingdings" w:hAnsi="Wingdings" w:hint="default"/>
+      </w:rPr>
+    </w:lvl>
+  </w:abstractNum>
+  <w:abstractNum w:abstractNumId="6" w15:restartNumberingAfterBreak="0">
     <w:nsid w:val="54EA5240"/>
     <w:multiLevelType w:val="hybridMultilevel"/>
     <w:tmpl w:val="4754DEEA"/>
@@ -3126,7 +3712,7 @@
       </w:rPr>
     </w:lvl>
   </w:abstractNum>
-  <w:abstractNum w:abstractNumId="6" w15:restartNumberingAfterBreak="0">
+  <w:abstractNum w:abstractNumId="7" w15:restartNumberingAfterBreak="0">
     <w:nsid w:val="56C04813"/>
     <w:multiLevelType w:val="hybridMultilevel"/>
     <w:tmpl w:val="C610CE10"/>
@@ -3239,7 +3825,7 @@
       </w:rPr>
     </w:lvl>
   </w:abstractNum>
-  <w:abstractNum w:abstractNumId="7" w15:restartNumberingAfterBreak="0">
+  <w:abstractNum w:abstractNumId="8" w15:restartNumberingAfterBreak="0">
     <w:nsid w:val="5B0C2CE1"/>
     <w:multiLevelType w:val="hybridMultilevel"/>
     <w:tmpl w:val="D84ED974"/>
@@ -3351,7 +3937,7 @@
       </w:rPr>
     </w:lvl>
   </w:abstractNum>
-  <w:abstractNum w:abstractNumId="8" w15:restartNumberingAfterBreak="0">
+  <w:abstractNum w:abstractNumId="9" w15:restartNumberingAfterBreak="0">
     <w:nsid w:val="5DC771A1"/>
     <w:multiLevelType w:val="hybridMultilevel"/>
     <w:tmpl w:val="B9A0BD28"/>
@@ -3463,7 +4049,7 @@
       </w:rPr>
     </w:lvl>
   </w:abstractNum>
-  <w:abstractNum w:abstractNumId="9" w15:restartNumberingAfterBreak="0">
+  <w:abstractNum w:abstractNumId="10" w15:restartNumberingAfterBreak="0">
     <w:nsid w:val="61CC1A74"/>
     <w:multiLevelType w:val="hybridMultilevel"/>
     <w:tmpl w:val="03424A36"/>
@@ -3552,7 +4138,7 @@
       </w:pPr>
     </w:lvl>
   </w:abstractNum>
-  <w:abstractNum w:abstractNumId="10" w15:restartNumberingAfterBreak="0">
+  <w:abstractNum w:abstractNumId="11" w15:restartNumberingAfterBreak="0">
     <w:nsid w:val="63686789"/>
     <w:multiLevelType w:val="hybridMultilevel"/>
     <w:tmpl w:val="DFD0ED0E"/>
@@ -3665,7 +4251,7 @@
       </w:rPr>
     </w:lvl>
   </w:abstractNum>
-  <w:abstractNum w:abstractNumId="11" w15:restartNumberingAfterBreak="0">
+  <w:abstractNum w:abstractNumId="12" w15:restartNumberingAfterBreak="0">
     <w:nsid w:val="688D3D76"/>
     <w:multiLevelType w:val="hybridMultilevel"/>
     <w:tmpl w:val="04080270"/>
@@ -3778,7 +4364,7 @@
       </w:rPr>
     </w:lvl>
   </w:abstractNum>
-  <w:abstractNum w:abstractNumId="12" w15:restartNumberingAfterBreak="0">
+  <w:abstractNum w:abstractNumId="13" w15:restartNumberingAfterBreak="0">
     <w:nsid w:val="6B1B41DF"/>
     <w:multiLevelType w:val="multilevel"/>
     <w:tmpl w:val="F470FBB8"/>
@@ -3907,7 +4493,7 @@
       </w:rPr>
     </w:lvl>
   </w:abstractNum>
-  <w:abstractNum w:abstractNumId="13" w15:restartNumberingAfterBreak="0">
+  <w:abstractNum w:abstractNumId="14" w15:restartNumberingAfterBreak="0">
     <w:nsid w:val="6E8A718C"/>
     <w:multiLevelType w:val="multilevel"/>
     <w:tmpl w:val="F470FBB8"/>
@@ -4036,7 +4622,7 @@
       </w:rPr>
     </w:lvl>
   </w:abstractNum>
-  <w:abstractNum w:abstractNumId="14" w15:restartNumberingAfterBreak="0">
+  <w:abstractNum w:abstractNumId="15" w15:restartNumberingAfterBreak="0">
     <w:nsid w:val="7F0D59D5"/>
     <w:multiLevelType w:val="hybridMultilevel"/>
     <w:tmpl w:val="8904F48A"/>
@@ -4126,10 +4712,10 @@
     </w:lvl>
   </w:abstractNum>
   <w:num w:numId="1" w16cid:durableId="416286651">
-    <w:abstractNumId w:val="14"/>
+    <w:abstractNumId w:val="15"/>
   </w:num>
   <w:num w:numId="2" w16cid:durableId="354696571">
-    <w:abstractNumId w:val="8"/>
+    <w:abstractNumId w:val="9"/>
   </w:num>
   <w:num w:numId="3" w16cid:durableId="1632205071">
     <w:abstractNumId w:val="0"/>
@@ -4141,34 +4727,37 @@
     <w:abstractNumId w:val="1"/>
   </w:num>
   <w:num w:numId="6" w16cid:durableId="34358346">
-    <w:abstractNumId w:val="9"/>
+    <w:abstractNumId w:val="10"/>
   </w:num>
   <w:num w:numId="7" w16cid:durableId="1208955675">
-    <w:abstractNumId w:val="10"/>
+    <w:abstractNumId w:val="11"/>
   </w:num>
   <w:num w:numId="8" w16cid:durableId="1748107424">
-    <w:abstractNumId w:val="13"/>
+    <w:abstractNumId w:val="14"/>
   </w:num>
   <w:num w:numId="9" w16cid:durableId="1031346473">
-    <w:abstractNumId w:val="12"/>
+    <w:abstractNumId w:val="13"/>
   </w:num>
   <w:num w:numId="10" w16cid:durableId="1718778915">
     <w:abstractNumId w:val="4"/>
   </w:num>
   <w:num w:numId="11" w16cid:durableId="825753624">
-    <w:abstractNumId w:val="7"/>
+    <w:abstractNumId w:val="8"/>
   </w:num>
   <w:num w:numId="12" w16cid:durableId="904947957">
     <w:abstractNumId w:val="3"/>
   </w:num>
   <w:num w:numId="13" w16cid:durableId="1322613300">
-    <w:abstractNumId w:val="5"/>
+    <w:abstractNumId w:val="6"/>
   </w:num>
   <w:num w:numId="14" w16cid:durableId="959647268">
-    <w:abstractNumId w:val="6"/>
+    <w:abstractNumId w:val="7"/>
   </w:num>
   <w:num w:numId="15" w16cid:durableId="1080759323">
-    <w:abstractNumId w:val="11"/>
+    <w:abstractNumId w:val="12"/>
+  </w:num>
+  <w:num w:numId="16" w16cid:durableId="2119834336">
+    <w:abstractNumId w:val="5"/>
   </w:num>
 </w:numbering>
 </file>
@@ -5307,7 +5896,7 @@
   <CompanyAddress/>
   <CompanyPhone/>
   <CompanyFax/>
-  <CompanyEmail>24/11/2023</CompanyEmail>
+  <CompanyEmail>22/12/2023</CompanyEmail>
 </CoverPageProperties>
 </file>
 

</xml_diff>